<commit_message>
Adding Project report PDF
</commit_message>
<xml_diff>
--- a/source/MySEProject/Implement and investigate KNN - rookie_developer.docx
+++ b/source/MySEProject/Implement and investigate KNN - rookie_developer.docx
@@ -771,12 +771,23 @@
           <w:bCs/>
           <w:i/>
           <w:iCs/>
+          <w:sz w:val="18"/>
+          <w:szCs w:val="18"/>
+        </w:rPr>
+      </w:pPr>
+      <w:r>
+        <w:rPr>
+          <w:b/>
+          <w:bCs/>
+          <w:i/>
+          <w:iCs/>
           <w:color w:val="auto"/>
           <w:sz w:val="18"/>
           <w:szCs w:val="18"/>
           <w:lang w:val="en-US"/>
         </w:rPr>
-      </w:pPr>
+        <w:t>Keywords—</w:t>
+      </w:r>
       <w:r>
         <w:rPr>
           <w:b/>
@@ -788,7 +799,7 @@
           <w:szCs w:val="18"/>
           <w:lang w:val="en-US"/>
         </w:rPr>
-        <w:t>Keywords—</w:t>
+        <w:t xml:space="preserve"> Supervised </w:t>
       </w:r>
       <w:r>
         <w:rPr>
@@ -801,7 +812,7 @@
           <w:szCs w:val="18"/>
           <w:lang w:val="en-US"/>
         </w:rPr>
-        <w:t xml:space="preserve"> Supervised </w:t>
+        <w:t>algorithm;</w:t>
       </w:r>
       <w:r>
         <w:rPr>
@@ -814,7 +825,7 @@
           <w:szCs w:val="18"/>
           <w:lang w:val="en-US"/>
         </w:rPr>
-        <w:t>algorithm;</w:t>
+        <w:t xml:space="preserve"> </w:t>
       </w:r>
       <w:r>
         <w:rPr>
@@ -827,7 +838,7 @@
           <w:szCs w:val="18"/>
           <w:lang w:val="en-US"/>
         </w:rPr>
-        <w:t xml:space="preserve"> </w:t>
+        <w:t>K-Nearest Neighbors; Non-parametric; Hierarchical temporal memory(HTM)</w:t>
       </w:r>
       <w:r>
         <w:rPr>
@@ -840,9 +851,24 @@
           <w:szCs w:val="18"/>
           <w:lang w:val="en-US"/>
         </w:rPr>
-        <w:t>K-Nearest Neighbors; Non-parametric; Hierarchical temporal memory(HTM)</w:t>
-      </w:r>
-      <w:r>
+        <w:t xml:space="preserve">; Temporal structure; Neocortex API; </w:t>
+      </w:r>
+      <w:r>
+        <w:rPr>
+          <w:b/>
+          <w:bCs/>
+          <w:i/>
+          <w:iCs/>
+          <w:sz w:val="18"/>
+          <w:szCs w:val="18"/>
+        </w:rPr>
+        <w:t>Sparse Distributed Representation(SDR).</w:t>
+      </w:r>
+    </w:p>
+    <w:p>
+      <w:pPr>
+        <w:pStyle w:val="Default"/>
+        <w:jc w:val="both"/>
         <w:rPr>
           <w:b/>
           <w:bCs/>
@@ -853,19 +879,7 @@
           <w:szCs w:val="18"/>
           <w:lang w:val="en-US"/>
         </w:rPr>
-        <w:t xml:space="preserve">; Temporal structure; Neocortex API; </w:t>
-      </w:r>
-      <w:r>
-        <w:rPr>
-          <w:b/>
-          <w:bCs/>
-          <w:i/>
-          <w:iCs/>
-          <w:sz w:val="18"/>
-          <w:szCs w:val="18"/>
-        </w:rPr>
-        <w:t>Sparse Distributed Representation(SDR).</w:t>
-      </w:r>
+      </w:pPr>
     </w:p>
     <w:p>
       <w:pPr>
@@ -1076,7 +1090,14 @@
           <w:spacing w:val="-1"/>
           <w:lang w:val="en-GB" w:eastAsia="x-none"/>
         </w:rPr>
-        <w:t>experimented with the</w:t>
+        <w:t xml:space="preserve">experimented with </w:t>
+      </w:r>
+      <w:r>
+        <w:rPr>
+          <w:spacing w:val="-1"/>
+          <w:lang w:val="en-GB" w:eastAsia="x-none"/>
+        </w:rPr>
+        <w:t>the</w:t>
       </w:r>
       <w:r>
         <w:rPr>
@@ -1111,14 +1132,7 @@
           <w:spacing w:val="-1"/>
           <w:lang w:val="x-none" w:eastAsia="x-none"/>
         </w:rPr>
-        <w:t xml:space="preserve"> to classify the patients </w:t>
-      </w:r>
-      <w:r>
-        <w:rPr>
-          <w:spacing w:val="-1"/>
-          <w:lang w:val="x-none" w:eastAsia="x-none"/>
-        </w:rPr>
-        <w:t>and evaluated the performance of the model using metrics such as accuracy, sensitivity, and specificity</w:t>
+        <w:t xml:space="preserve"> to classify the patients and evaluated the performance of the model using metrics such as accuracy, sensitivity, and specificity</w:t>
       </w:r>
       <w:r>
         <w:rPr>
@@ -1187,23 +1201,7 @@
         <w:t xml:space="preserve"> It </w:t>
       </w:r>
       <w:r>
-        <w:t xml:space="preserve">can help understand customer </w:t>
-      </w:r>
-      <w:proofErr w:type="spellStart"/>
-      <w:r>
-        <w:t>behaviour</w:t>
-      </w:r>
-      <w:proofErr w:type="spellEnd"/>
-      <w:r>
-        <w:t xml:space="preserve">, detect fraud, identify product segments and much more. An understanding of Unsupervised Machine Learning is therefore important for companies to </w:t>
-      </w:r>
-      <w:proofErr w:type="spellStart"/>
-      <w:r>
-        <w:t>realise</w:t>
-      </w:r>
-      <w:proofErr w:type="spellEnd"/>
-      <w:r>
-        <w:t xml:space="preserve"> the full potential of their data and gain competitive advantage</w:t>
+        <w:t>can help understand customer behaviour, detect fraud, identify product segments and much more. An understanding of Unsupervised Machine Learning is therefore important for companies to realise the full potential of their data and gain competitive advantage</w:t>
       </w:r>
       <w:r>
         <w:t xml:space="preserve"> [10]</w:t>
@@ -1323,7 +1321,11 @@
         <w:t>specific</w:t>
       </w:r>
       <w:r>
-        <w:t xml:space="preserve"> significance in scenarios where input data exhibits intricate temporal structures, demanding a more sophisticated classification approach beyond conventional threshold-based methods.</w:t>
+        <w:t xml:space="preserve"> significance in scenarios where input data exhibits intricate temporal structures, </w:t>
+      </w:r>
+      <w:r>
+        <w:lastRenderedPageBreak/>
+        <w:t>demanding a more sophisticated classification approach beyond conventional threshold-based methods.</w:t>
       </w:r>
     </w:p>
     <w:p>
@@ -1359,11 +1361,6 @@
       <w:pPr>
         <w:jc w:val="both"/>
       </w:pPr>
-    </w:p>
-    <w:p>
-      <w:pPr>
-        <w:jc w:val="both"/>
-      </w:pPr>
       <w:r>
         <w:t>This particular section of the paper deals majorly with the following things – a thorough literature review, a detailed theoretical background of KNN, it’s fundamental concept a</w:t>
       </w:r>
@@ -1639,7 +1636,10 @@
         <w:t xml:space="preserve"> </w:t>
       </w:r>
       <w:r>
-        <w:t>The algorithm is demonstrated using a small student dataset, illustrating its application in predicting the pass or fail outcome for a new student based on marks, with a K size of 3 for easy comprehension.</w:t>
+        <w:t xml:space="preserve">The algorithm is demonstrated </w:t>
+      </w:r>
+      <w:r>
+        <w:t>using a small student dataset, illustrating its application in predicting the pass or fail outcome for a new student based on marks, with a K size of 3 for easy comprehension.</w:t>
       </w:r>
       <w:r>
         <w:rPr>
@@ -1840,21 +1840,7 @@
         <w:rPr>
           <w:lang w:val="it-IT"/>
         </w:rPr>
-        <w:t>Non-</w:t>
-      </w:r>
-      <w:proofErr w:type="spellStart"/>
-      <w:r>
-        <w:rPr>
-          <w:lang w:val="it-IT"/>
-        </w:rPr>
-        <w:t>negativity</w:t>
-      </w:r>
-      <w:proofErr w:type="spellEnd"/>
-      <w:r>
-        <w:rPr>
-          <w:lang w:val="it-IT"/>
-        </w:rPr>
-        <w:t>: d(x, y) &gt;= 0</w:t>
+        <w:t>Non-negativity: d(x, y) &gt;= 0</w:t>
       </w:r>
     </w:p>
     <w:p>
@@ -1872,55 +1858,25 @@
           <w:lang w:val="es-ES"/>
         </w:rPr>
       </w:pPr>
-      <w:proofErr w:type="spellStart"/>
       <w:r>
         <w:rPr>
           <w:lang w:val="es-ES"/>
         </w:rPr>
-        <w:t>Symmetry</w:t>
-      </w:r>
-      <w:proofErr w:type="spellEnd"/>
-      <w:r>
+        <w:t>Symmetry: d(x, y) = d(y, x)</w:t>
+      </w:r>
+    </w:p>
+    <w:p>
+      <w:pPr>
+        <w:jc w:val="both"/>
         <w:rPr>
           <w:lang w:val="es-ES"/>
         </w:rPr>
-        <w:t>: d(x, y) = d(y, x)</w:t>
-      </w:r>
-    </w:p>
-    <w:p>
-      <w:pPr>
-        <w:jc w:val="both"/>
+      </w:pPr>
+      <w:r>
         <w:rPr>
           <w:lang w:val="es-ES"/>
         </w:rPr>
-      </w:pPr>
-      <w:proofErr w:type="spellStart"/>
-      <w:r>
-        <w:rPr>
-          <w:lang w:val="es-ES"/>
-        </w:rPr>
-        <w:t>Triangle</w:t>
-      </w:r>
-      <w:proofErr w:type="spellEnd"/>
-      <w:r>
-        <w:rPr>
-          <w:lang w:val="es-ES"/>
-        </w:rPr>
-        <w:t xml:space="preserve"> </w:t>
-      </w:r>
-      <w:proofErr w:type="spellStart"/>
-      <w:r>
-        <w:rPr>
-          <w:lang w:val="es-ES"/>
-        </w:rPr>
-        <w:t>Inequality</w:t>
-      </w:r>
-      <w:proofErr w:type="spellEnd"/>
-      <w:r>
-        <w:rPr>
-          <w:lang w:val="es-ES"/>
-        </w:rPr>
-        <w:t>: d(x, y) + d(y, z) &gt;= d(x, z)</w:t>
+        <w:t>Triangle Inequality: d(x, y) + d(y, z) &gt;= d(x, z)</w:t>
       </w:r>
     </w:p>
     <w:p>
@@ -1979,6 +1935,7 @@
         <w:jc w:val="both"/>
       </w:pPr>
       <w:r>
+        <w:lastRenderedPageBreak/>
         <w:t>This above formula for Minkowski distance is in generalized form.</w:t>
       </w:r>
       <w:r>
@@ -2905,7 +2862,11 @@
         <w:jc w:val="both"/>
       </w:pPr>
       <w:r>
-        <w:t>The HTM algorithm is based on the well understood principles and core building blocks of the Thousand Brains Theory. In particular, it focuses on three main properties: sequence learning, continual learning, and sparse distributed representations.</w:t>
+        <w:t xml:space="preserve">The HTM algorithm is based on the well understood principles and core building blocks of the Thousand Brains Theory. In particular, it focuses on three main properties: </w:t>
+      </w:r>
+      <w:r>
+        <w:lastRenderedPageBreak/>
+        <w:t>sequence learning, continual learning, and sparse distributed representations.</w:t>
       </w:r>
       <w:r>
         <w:t xml:space="preserve"> Compared to Recurrent Neural Networks (RNNs), </w:t>
@@ -3088,11 +3049,6 @@
     </w:p>
     <w:p>
       <w:pPr>
-        <w:jc w:val="both"/>
-      </w:pPr>
-    </w:p>
-    <w:p>
-      <w:pPr>
         <w:spacing w:line="360" w:lineRule="auto"/>
         <w:jc w:val="both"/>
       </w:pPr>
@@ -3551,6 +3507,7 @@
           <w:iCs/>
           <w:lang w:val="en-GB"/>
         </w:rPr>
+        <w:lastRenderedPageBreak/>
         <w:t xml:space="preserve">                var shortestDistance = LeastValue(classifiedSequence, unclassifiedIdx); </w:t>
       </w:r>
     </w:p>
@@ -3811,11 +3768,6 @@
     </w:p>
     <w:p>
       <w:pPr>
-        <w:jc w:val="both"/>
-      </w:pPr>
-    </w:p>
-    <w:p>
-      <w:pPr>
         <w:jc w:val="left"/>
         <w:rPr>
           <w:i/>
@@ -3865,43 +3817,43 @@
           <w:iCs/>
           <w:lang w:val="fr-FR"/>
         </w:rPr>
-        <w:t>"&lt;</w:t>
-      </w:r>
-      <w:proofErr w:type="spellStart"/>
-      <w:r>
+        <w:t>"&lt;object Classification &amp; Distance 1&gt;", "&lt;object Classification &amp; Distance 2&gt;", …],</w:t>
+      </w:r>
+    </w:p>
+    <w:p>
+      <w:pPr>
+        <w:jc w:val="left"/>
         <w:rPr>
           <w:i/>
           <w:iCs/>
           <w:lang w:val="fr-FR"/>
         </w:rPr>
-        <w:t>object</w:t>
-      </w:r>
-      <w:proofErr w:type="spellEnd"/>
+      </w:pPr>
       <w:r>
         <w:rPr>
           <w:i/>
           <w:iCs/>
           <w:lang w:val="fr-FR"/>
         </w:rPr>
-        <w:t xml:space="preserve"> Classification &amp; Distance 1&gt;", "&lt;</w:t>
-      </w:r>
-      <w:proofErr w:type="spellStart"/>
-      <w:r>
+        <w:t xml:space="preserve">  "36": [</w:t>
+      </w:r>
+    </w:p>
+    <w:p>
+      <w:pPr>
+        <w:jc w:val="left"/>
         <w:rPr>
           <w:i/>
           <w:iCs/>
           <w:lang w:val="fr-FR"/>
         </w:rPr>
-        <w:t>object</w:t>
-      </w:r>
-      <w:proofErr w:type="spellEnd"/>
+      </w:pPr>
       <w:r>
         <w:rPr>
           <w:i/>
           <w:iCs/>
           <w:lang w:val="fr-FR"/>
         </w:rPr>
-        <w:t xml:space="preserve"> Classification &amp; Distance 2&gt;", …],</w:t>
+        <w:t>"&lt;object Classification &amp; Distance 1&gt;", "&lt;object Classification &amp; Distance 2&gt;", …],</w:t>
       </w:r>
     </w:p>
     <w:p>
@@ -3910,16 +3862,22 @@
         <w:rPr>
           <w:i/>
           <w:iCs/>
+        </w:rPr>
+      </w:pPr>
+      <w:r>
+        <w:rPr>
+          <w:i/>
+          <w:iCs/>
           <w:lang w:val="fr-FR"/>
         </w:rPr>
-      </w:pPr>
-      <w:r>
-        <w:rPr>
-          <w:i/>
-          <w:iCs/>
-          <w:lang w:val="fr-FR"/>
-        </w:rPr>
-        <w:t xml:space="preserve">  "36": [</w:t>
+        <w:t xml:space="preserve">  </w:t>
+      </w:r>
+      <w:r>
+        <w:rPr>
+          <w:i/>
+          <w:iCs/>
+        </w:rPr>
+        <w:t>…</w:t>
       </w:r>
     </w:p>
     <w:p>
@@ -3928,84 +3886,6 @@
         <w:rPr>
           <w:i/>
           <w:iCs/>
-          <w:lang w:val="fr-FR"/>
-        </w:rPr>
-      </w:pPr>
-      <w:r>
-        <w:rPr>
-          <w:i/>
-          <w:iCs/>
-          <w:lang w:val="fr-FR"/>
-        </w:rPr>
-        <w:t>"&lt;</w:t>
-      </w:r>
-      <w:proofErr w:type="spellStart"/>
-      <w:r>
-        <w:rPr>
-          <w:i/>
-          <w:iCs/>
-          <w:lang w:val="fr-FR"/>
-        </w:rPr>
-        <w:t>object</w:t>
-      </w:r>
-      <w:proofErr w:type="spellEnd"/>
-      <w:r>
-        <w:rPr>
-          <w:i/>
-          <w:iCs/>
-          <w:lang w:val="fr-FR"/>
-        </w:rPr>
-        <w:t xml:space="preserve"> Classification &amp; Distance 1&gt;", "&lt;</w:t>
-      </w:r>
-      <w:proofErr w:type="spellStart"/>
-      <w:r>
-        <w:rPr>
-          <w:i/>
-          <w:iCs/>
-          <w:lang w:val="fr-FR"/>
-        </w:rPr>
-        <w:t>object</w:t>
-      </w:r>
-      <w:proofErr w:type="spellEnd"/>
-      <w:r>
-        <w:rPr>
-          <w:i/>
-          <w:iCs/>
-          <w:lang w:val="fr-FR"/>
-        </w:rPr>
-        <w:t xml:space="preserve"> Classification &amp; Distance 2&gt;", …],</w:t>
-      </w:r>
-    </w:p>
-    <w:p>
-      <w:pPr>
-        <w:jc w:val="left"/>
-        <w:rPr>
-          <w:i/>
-          <w:iCs/>
-        </w:rPr>
-      </w:pPr>
-      <w:r>
-        <w:rPr>
-          <w:i/>
-          <w:iCs/>
-          <w:lang w:val="fr-FR"/>
-        </w:rPr>
-        <w:t xml:space="preserve">  </w:t>
-      </w:r>
-      <w:r>
-        <w:rPr>
-          <w:i/>
-          <w:iCs/>
-        </w:rPr>
-        <w:t>…</w:t>
-      </w:r>
-    </w:p>
-    <w:p>
-      <w:pPr>
-        <w:jc w:val="left"/>
-        <w:rPr>
-          <w:i/>
-          <w:iCs/>
         </w:rPr>
       </w:pPr>
       <w:r>
@@ -4015,11 +3895,6 @@
         </w:rPr>
         <w:t>}</w:t>
       </w:r>
-    </w:p>
-    <w:p>
-      <w:pPr>
-        <w:jc w:val="both"/>
-      </w:pPr>
     </w:p>
     <w:p>
       <w:pPr>
@@ -4316,7 +4191,11 @@
         <w:jc w:val="both"/>
       </w:pPr>
       <w:r>
-        <w:t>The method iterates through each model in the internal models dictionary, which represents the pre-learned sequences and their corresponding classifications. For each sequence in a model, it calculates the distances between the stored sequence and the unclassified sequences using the GetDistanceTableforCosine method. The resulting distances and classifications are then added to the mappedElements dictionary.</w:t>
+        <w:t xml:space="preserve">The method iterates through each model in the internal models dictionary, which represents the pre-learned sequences and their corresponding classifications. For each sequence in a model, it calculates the distances between the stored sequence and the unclassified sequences using the </w:t>
+      </w:r>
+      <w:r>
+        <w:lastRenderedPageBreak/>
+        <w:t>GetDistanceTableforCosine method. The resulting distances and classifications are then added to the mappedElements dictionary.</w:t>
       </w:r>
     </w:p>
     <w:p>
@@ -4597,13 +4476,13 @@
           <w:noProof/>
         </w:rPr>
         <w:drawing>
-          <wp:anchor distT="0" distB="0" distL="114300" distR="114300" simplePos="0" relativeHeight="251658240" behindDoc="0" locked="0" layoutInCell="1" allowOverlap="1" wp14:anchorId="248E5E04" wp14:editId="50A3D128">
+          <wp:anchor distT="0" distB="0" distL="114300" distR="114300" simplePos="0" relativeHeight="251658240" behindDoc="0" locked="0" layoutInCell="1" allowOverlap="1" wp14:anchorId="248E5E04" wp14:editId="17407502">
             <wp:simplePos x="0" y="0"/>
             <wp:positionH relativeFrom="column">
-              <wp:posOffset>983252</wp:posOffset>
+              <wp:posOffset>982980</wp:posOffset>
             </wp:positionH>
             <wp:positionV relativeFrom="paragraph">
-              <wp:posOffset>2015672</wp:posOffset>
+              <wp:posOffset>1964690</wp:posOffset>
             </wp:positionV>
             <wp:extent cx="747486" cy="747486"/>
             <wp:effectExtent l="0" t="0" r="0" b="0"/>
@@ -4683,11 +4562,6 @@
       <w:pPr>
         <w:jc w:val="both"/>
       </w:pPr>
-    </w:p>
-    <w:p>
-      <w:pPr>
-        <w:jc w:val="both"/>
-      </w:pPr>
       <w:r>
         <w:t>The method then displays the extracted pixel values for each image sequence to facilitate inspection. Following this data preparation phase, an instance of the MultiSequenceLearning class is instantiated to perform the sequence learning experiment. The image pixel sequences are structured into a dictionary format as required by the experiment's Run method, facilitating the execution of the learning process. Finally, the method concludes by resetting the predictor instance to prepare for subsequent experiments or further analyses within the context of MNIST image sequence learning.</w:t>
       </w:r>
@@ -4870,7 +4744,11 @@
         <w:jc w:val="both"/>
       </w:pPr>
       <w:r>
-        <w:t>The process initiates by configuring HTM parameters and setting up the encoder (ScalarEncoder) to transform scalar values into sparse distributed representations (SDRs). The experiment execution comprises several key steps: the Run method commences the sequence learning experiment, initializing HTM components (SpatialPooler, TemporalMemory), and the KNN classifier. It progresses by initially training the Spatial Pooler (SP) without the Temporal Memory (TM) until stability is achieved, followed by training both SP and TM with given sequences to learn patterns.</w:t>
+        <w:t xml:space="preserve">The process initiates by configuring HTM parameters and setting up the encoder (ScalarEncoder) to transform scalar values into sparse distributed representations (SDRs). The experiment execution comprises several key steps: the Run method commences the sequence learning experiment, </w:t>
+      </w:r>
+      <w:r>
+        <w:lastRenderedPageBreak/>
+        <w:t>initializing HTM components (SpatialPooler, TemporalMemory), and the KNN classifier. It progresses by initially training the Spatial Pooler (SP) without the Temporal Memory (TM) until stability is achieved, followed by training both SP and TM with given sequences to learn patterns.</w:t>
       </w:r>
     </w:p>
     <w:p>
@@ -4958,11 +4836,6 @@
       <w:r>
         <w:t>This experiment underscores the imperative of addressing nuanced special conditions that may arise during model development, emphasizing the continuous pursuit of a more dependable and adaptable model. The findings not only reinforce the model's potential but also shed light on the persistent need for ongoing improvements to bolster its performance across diverse data sets, affirming the iterative nature of model development and the quest for enhanced accuracy and adaptability.</w:t>
       </w:r>
-    </w:p>
-    <w:p>
-      <w:pPr>
-        <w:jc w:val="both"/>
-      </w:pPr>
     </w:p>
     <w:p>
       <w:pPr>
@@ -5140,6 +5013,7 @@
         <w:rPr>
           <w:noProof/>
         </w:rPr>
+        <w:lastRenderedPageBreak/>
         <w:drawing>
           <wp:inline distT="0" distB="0" distL="0" distR="0" wp14:anchorId="6AD5ED09" wp14:editId="27F45A70">
             <wp:extent cx="3089910" cy="1931670"/>
@@ -5577,38 +5451,36 @@
       <w:pPr>
         <w:jc w:val="both"/>
         <w:rPr>
-          <w:lang w:val="en-GB"/>
-        </w:rPr>
-      </w:pPr>
-      <w:r>
-        <w:rPr>
-          <w:lang w:val="en-GB"/>
+          <w:lang w:val="de-DE"/>
+        </w:rPr>
+      </w:pPr>
+      <w:r>
+        <w:rPr>
+          <w:lang w:val="de-DE"/>
         </w:rPr>
         <w:t>[1]</w:t>
       </w:r>
       <w:r>
         <w:rPr>
-          <w:lang w:val="en-GB"/>
+          <w:lang w:val="de-DE"/>
         </w:rPr>
         <w:t xml:space="preserve"> </w:t>
       </w:r>
-      <w:proofErr w:type="spellStart"/>
-      <w:r>
-        <w:rPr>
-          <w:lang w:val="en-GB"/>
+      <w:r>
+        <w:rPr>
+          <w:lang w:val="de-DE"/>
         </w:rPr>
         <w:t>Zhongheng</w:t>
       </w:r>
-      <w:proofErr w:type="spellEnd"/>
-      <w:r>
-        <w:rPr>
-          <w:lang w:val="en-GB"/>
+      <w:r>
+        <w:rPr>
+          <w:lang w:val="de-DE"/>
         </w:rPr>
         <w:t xml:space="preserve"> </w:t>
       </w:r>
       <w:r>
         <w:rPr>
-          <w:lang w:val="en-GB"/>
+          <w:lang w:val="de-DE"/>
         </w:rPr>
         <w:t xml:space="preserve">Zhang, </w:t>
       </w:r>
@@ -5617,14 +5489,14 @@
           <w:rPr>
             <w:rStyle w:val="Hyperlink"/>
             <w:color w:val="auto"/>
-            <w:lang w:val="en-GB"/>
+            <w:lang w:val="de-DE"/>
           </w:rPr>
           <w:t>https://www.ncbi.nlm.nih.gov/pmc/articles/PMC4916348/</w:t>
         </w:r>
       </w:hyperlink>
       <w:r>
         <w:rPr>
-          <w:lang w:val="en-GB"/>
+          <w:lang w:val="de-DE"/>
         </w:rPr>
         <w:t>, June, 2016</w:t>
       </w:r>
@@ -5633,7 +5505,7 @@
       <w:pPr>
         <w:jc w:val="both"/>
         <w:rPr>
-          <w:lang w:val="en-GB"/>
+          <w:lang w:val="de-DE"/>
         </w:rPr>
       </w:pPr>
     </w:p>
@@ -5650,19 +5522,11 @@
         </w:rPr>
         <w:t xml:space="preserve">[2] </w:t>
       </w:r>
-      <w:proofErr w:type="spellStart"/>
-      <w:r>
-        <w:rPr>
-          <w:lang w:val="en-GB"/>
-        </w:rPr>
-        <w:t>Gongde</w:t>
-      </w:r>
-      <w:proofErr w:type="spellEnd"/>
-      <w:r>
-        <w:rPr>
-          <w:lang w:val="en-GB"/>
-        </w:rPr>
-        <w:t xml:space="preserve"> Guo, Hui Wang, David A. Bell, Yaxin Bi, </w:t>
+      <w:r>
+        <w:rPr>
+          <w:lang w:val="en-GB"/>
+        </w:rPr>
+        <w:t xml:space="preserve">Gongde Guo, Hui Wang, David A. Bell, Yaxin Bi, </w:t>
       </w:r>
       <w:r>
         <w:rPr>
@@ -5880,21 +5744,7 @@
         <w:rPr>
           <w:lang w:val="it-IT"/>
         </w:rPr>
-        <w:t xml:space="preserve">, </w:t>
-      </w:r>
-      <w:proofErr w:type="spellStart"/>
-      <w:r>
-        <w:rPr>
-          <w:lang w:val="it-IT"/>
-        </w:rPr>
-        <w:t>Oct</w:t>
-      </w:r>
-      <w:proofErr w:type="spellEnd"/>
-      <w:r>
-        <w:rPr>
-          <w:lang w:val="it-IT"/>
-        </w:rPr>
-        <w:t xml:space="preserve"> 24, 2019</w:t>
+        <w:t>, Oct 24, 2019</w:t>
       </w:r>
     </w:p>
     <w:p>
@@ -5918,13 +5768,7 @@
         </w:r>
       </w:hyperlink>
       <w:r>
-        <w:t xml:space="preserve">, </w:t>
-      </w:r>
-      <w:r>
-        <w:t>supervised learning</w:t>
-      </w:r>
-      <w:r>
-        <w:t xml:space="preserve">, </w:t>
+        <w:t xml:space="preserve">, supervised learning, </w:t>
       </w:r>
       <w:hyperlink r:id="rId25" w:history="1">
         <w:r>

</xml_diff>

<commit_message>
add reference in document
</commit_message>
<xml_diff>
--- a/source/MySEProject/Implement and investigate KNN - rookie_developer.docx
+++ b/source/MySEProject/Implement and investigate KNN - rookie_developer.docx
@@ -1195,13 +1195,45 @@
         <w:jc w:val="both"/>
       </w:pPr>
       <w:r>
-        <w:t>Unsupervised Machine Learning is a powerful tool for gaining valuable insights from data. Unlike supervised machine learning, it does not require labelled data, but aims to automatically discover patterns, structures or groupings in the data. Using techniques such as clustering, dimensionality reduction or association analysis, companies can uncover hidden information, gain new insights and make better decisions.</w:t>
+        <w:t xml:space="preserve">Unsupervised Machine Learning is a powerful tool for gaining valuable insights from data. Unlike supervised machine learning, it does not require labelled data, but aims to automatically discover patterns, </w:t>
+      </w:r>
+      <w:proofErr w:type="gramStart"/>
+      <w:r>
+        <w:t>structures</w:t>
+      </w:r>
+      <w:proofErr w:type="gramEnd"/>
+      <w:r>
+        <w:t xml:space="preserve"> or groupings in the data. Using techniques such as clustering, dimensionality reduction or association analysis, companies can uncover hidden information, gain new </w:t>
+      </w:r>
+      <w:proofErr w:type="gramStart"/>
+      <w:r>
+        <w:t>insights</w:t>
+      </w:r>
+      <w:proofErr w:type="gramEnd"/>
+      <w:r>
+        <w:t xml:space="preserve"> and make better decisions.</w:t>
       </w:r>
       <w:r>
         <w:t xml:space="preserve"> It </w:t>
       </w:r>
       <w:r>
-        <w:t>can help understand customer behaviour, detect fraud, identify product segments and much more. An understanding of Unsupervised Machine Learning is therefore important for companies to realise the full potential of their data and gain competitive advantage</w:t>
+        <w:t xml:space="preserve">can help understand customer </w:t>
+      </w:r>
+      <w:proofErr w:type="spellStart"/>
+      <w:r>
+        <w:t>behaviour</w:t>
+      </w:r>
+      <w:proofErr w:type="spellEnd"/>
+      <w:r>
+        <w:t xml:space="preserve">, detect fraud, identify product segments and much more. An understanding of Unsupervised Machine Learning is therefore important for companies to </w:t>
+      </w:r>
+      <w:proofErr w:type="spellStart"/>
+      <w:r>
+        <w:t>realise</w:t>
+      </w:r>
+      <w:proofErr w:type="spellEnd"/>
+      <w:r>
+        <w:t xml:space="preserve"> the full potential of their data and gain competitive advantage</w:t>
       </w:r>
       <w:r>
         <w:t xml:space="preserve"> [10]</w:t>
@@ -1665,7 +1697,15 @@
         <w:t xml:space="preserve"> </w:t>
       </w:r>
       <w:r>
-        <w:t>The choice between KNN and SVM depends on the size relationship between training data and features, with KNN favoured when data is larger and SVM when features are more numerous.</w:t>
+        <w:t xml:space="preserve">The choice between KNN and SVM depends on the size relationship between training data and features, with KNN </w:t>
+      </w:r>
+      <w:proofErr w:type="spellStart"/>
+      <w:r>
+        <w:t>favoured</w:t>
+      </w:r>
+      <w:proofErr w:type="spellEnd"/>
+      <w:r>
+        <w:t xml:space="preserve"> when data is larger and SVM when features are more numerous.</w:t>
       </w:r>
       <w:r>
         <w:rPr>
@@ -1840,7 +1880,35 @@
         <w:rPr>
           <w:lang w:val="it-IT"/>
         </w:rPr>
-        <w:t>Non-negativity: d(x, y) &gt;= 0</w:t>
+        <w:t>Non-</w:t>
+      </w:r>
+      <w:proofErr w:type="spellStart"/>
+      <w:r>
+        <w:rPr>
+          <w:lang w:val="it-IT"/>
+        </w:rPr>
+        <w:t>negativity</w:t>
+      </w:r>
+      <w:proofErr w:type="spellEnd"/>
+      <w:r>
+        <w:rPr>
+          <w:lang w:val="it-IT"/>
+        </w:rPr>
+        <w:t xml:space="preserve">: </w:t>
+      </w:r>
+      <w:proofErr w:type="gramStart"/>
+      <w:r>
+        <w:rPr>
+          <w:lang w:val="it-IT"/>
+        </w:rPr>
+        <w:t>d(</w:t>
+      </w:r>
+      <w:proofErr w:type="gramEnd"/>
+      <w:r>
+        <w:rPr>
+          <w:lang w:val="it-IT"/>
+        </w:rPr>
+        <w:t>x, y) &gt;= 0</w:t>
       </w:r>
     </w:p>
     <w:p>
@@ -1858,25 +1926,83 @@
           <w:lang w:val="es-ES"/>
         </w:rPr>
       </w:pPr>
+      <w:proofErr w:type="spellStart"/>
       <w:r>
         <w:rPr>
           <w:lang w:val="es-ES"/>
         </w:rPr>
-        <w:t>Symmetry: d(x, y) = d(y, x)</w:t>
-      </w:r>
-    </w:p>
-    <w:p>
-      <w:pPr>
-        <w:jc w:val="both"/>
+        <w:t>Symmetry</w:t>
+      </w:r>
+      <w:proofErr w:type="spellEnd"/>
+      <w:r>
         <w:rPr>
           <w:lang w:val="es-ES"/>
         </w:rPr>
-      </w:pPr>
+        <w:t xml:space="preserve">: </w:t>
+      </w:r>
+      <w:proofErr w:type="gramStart"/>
       <w:r>
         <w:rPr>
           <w:lang w:val="es-ES"/>
         </w:rPr>
-        <w:t>Triangle Inequality: d(x, y) + d(y, z) &gt;= d(x, z)</w:t>
+        <w:t>d(</w:t>
+      </w:r>
+      <w:proofErr w:type="gramEnd"/>
+      <w:r>
+        <w:rPr>
+          <w:lang w:val="es-ES"/>
+        </w:rPr>
+        <w:t>x, y) = d(y, x)</w:t>
+      </w:r>
+    </w:p>
+    <w:p>
+      <w:pPr>
+        <w:jc w:val="both"/>
+        <w:rPr>
+          <w:lang w:val="es-ES"/>
+        </w:rPr>
+      </w:pPr>
+      <w:proofErr w:type="spellStart"/>
+      <w:r>
+        <w:rPr>
+          <w:lang w:val="es-ES"/>
+        </w:rPr>
+        <w:t>Triangle</w:t>
+      </w:r>
+      <w:proofErr w:type="spellEnd"/>
+      <w:r>
+        <w:rPr>
+          <w:lang w:val="es-ES"/>
+        </w:rPr>
+        <w:t xml:space="preserve"> </w:t>
+      </w:r>
+      <w:proofErr w:type="spellStart"/>
+      <w:r>
+        <w:rPr>
+          <w:lang w:val="es-ES"/>
+        </w:rPr>
+        <w:t>Inequality</w:t>
+      </w:r>
+      <w:proofErr w:type="spellEnd"/>
+      <w:r>
+        <w:rPr>
+          <w:lang w:val="es-ES"/>
+        </w:rPr>
+        <w:t xml:space="preserve">: </w:t>
+      </w:r>
+      <w:proofErr w:type="gramStart"/>
+      <w:r>
+        <w:rPr>
+          <w:lang w:val="es-ES"/>
+        </w:rPr>
+        <w:t>d(</w:t>
+      </w:r>
+      <w:proofErr w:type="gramEnd"/>
+      <w:r>
+        <w:rPr>
+          <w:lang w:val="es-ES"/>
+        </w:rPr>
+        <w:t>x, y) + d(y, z) &gt;= d(x, z)</w:t>
       </w:r>
     </w:p>
     <w:p>
@@ -2954,7 +3080,15 @@
         <w:jc w:val="both"/>
       </w:pPr>
       <w:r>
-        <w:t xml:space="preserve">The integration between the Neocortex API and the new KNN model involves designing the KNN model to work cohesively with the Neocortex API. In this amalgamation, the Neocortex API provides a continuous stream of sequences as input, while the KNN model predicts predefined labels for the output data sequence. Subsequently, unit test cases are developed to evaluate the robustness and accuracy of the integrated model. The implementation of NuPIC's </w:t>
+        <w:t xml:space="preserve">The integration between the Neocortex API and the new KNN model involves designing the KNN model to work cohesively with the Neocortex API. In this amalgamation, the Neocortex API provides a continuous stream of sequences as input, while the KNN model predicts predefined labels for the output data sequence. Subsequently, unit test cases are developed to evaluate the robustness and accuracy of the integrated model. The implementation of </w:t>
+      </w:r>
+      <w:proofErr w:type="spellStart"/>
+      <w:r>
+        <w:t>NuPIC's</w:t>
+      </w:r>
+      <w:proofErr w:type="spellEnd"/>
+      <w:r>
+        <w:t xml:space="preserve"> </w:t>
       </w:r>
       <w:r>
         <w:t>K</w:t>
@@ -2973,7 +3107,15 @@
         <w:jc w:val="both"/>
       </w:pPr>
       <w:r>
-        <w:t>In line with the Neocortex API requirements, two essential methods from the IClassifier interface are implemented. The initial method facilitates the model's learning process from the dataset, while the second method retrieves the N values determined by the classifier. Both methods are detailed below to ensure compliance with the Neocortex API specifications.</w:t>
+        <w:t xml:space="preserve">In line with the Neocortex API requirements, two essential methods from the </w:t>
+      </w:r>
+      <w:proofErr w:type="spellStart"/>
+      <w:r>
+        <w:t>IClassifier</w:t>
+      </w:r>
+      <w:proofErr w:type="spellEnd"/>
+      <w:r>
+        <w:t xml:space="preserve"> interface are implemented. The initial method facilitates the model's learning process from the dataset, while the second method retrieves the N values determined by the classifier. Both methods are detailed below to ensure compliance with the Neocortex API specifications.</w:t>
       </w:r>
     </w:p>
     <w:p>
@@ -3032,7 +3174,13 @@
         <w:t>GetClassificationFromDictionary</w:t>
       </w:r>
       <w:r>
-        <w:t xml:space="preserve"> method. Subsequently, the method transforms the array of Cell objects (cells) into an array of integer indices, capturing the specific indices associated with each cell. The final step involves updating the internal models of the KNN classifier through the </w:t>
+        <w:t xml:space="preserve"> method</w:t>
+      </w:r>
+      <w:r>
+        <w:t>[11]</w:t>
+      </w:r>
+      <w:r>
+        <w:t xml:space="preserve">. Subsequently, the method transforms the array of Cell objects (cells) into an array of integer indices, capturing the specific indices associated with each cell. The final step involves updating the internal models of the KNN classifier through the </w:t>
       </w:r>
       <w:r>
         <w:rPr>
@@ -3097,7 +3245,13 @@
         <w:t>GetPredictedInputValues</w:t>
       </w:r>
       <w:r>
-        <w:t xml:space="preserve"> method in the KNN</w:t>
+        <w:t xml:space="preserve"> method</w:t>
+      </w:r>
+      <w:r>
+        <w:t>[11]</w:t>
+      </w:r>
+      <w:r>
+        <w:t xml:space="preserve"> in the KNN</w:t>
       </w:r>
       <w:r>
         <w:rPr>
@@ -3161,20 +3315,35 @@
           <w:i/>
           <w:iCs/>
         </w:rPr>
-        <w:t xml:space="preserve">    return new List&lt;ClassifierResult&lt;TIN&gt;&gt;();</w:t>
-      </w:r>
-    </w:p>
-    <w:p>
-      <w:pPr>
-        <w:jc w:val="both"/>
-      </w:pPr>
-    </w:p>
-    <w:p>
-      <w:pPr>
-        <w:jc w:val="both"/>
-      </w:pPr>
-      <w:r>
-        <w:t>The method then extracts the indices of the unclassified cells and initializes a DefaultDictionary named mappedElements to store distances and classifications.</w:t>
+        <w:t xml:space="preserve">    return new List&lt;ClassifierResult&lt;TIN&gt;&gt;(</w:t>
+      </w:r>
+      <w:proofErr w:type="gramStart"/>
+      <w:r>
+        <w:rPr>
+          <w:i/>
+          <w:iCs/>
+        </w:rPr>
+        <w:t>);</w:t>
+      </w:r>
+      <w:proofErr w:type="gramEnd"/>
+    </w:p>
+    <w:p>
+      <w:pPr>
+        <w:jc w:val="both"/>
+      </w:pPr>
+    </w:p>
+    <w:p>
+      <w:pPr>
+        <w:jc w:val="both"/>
+      </w:pPr>
+      <w:r>
+        <w:t>The method then extracts the indices of the unclassified cells and initializes a DefaultDictionary named mappedElements to store distances and classifications</w:t>
+      </w:r>
+      <w:r>
+        <w:t>[11]</w:t>
+      </w:r>
+      <w:r>
+        <w:t>.</w:t>
       </w:r>
     </w:p>
     <w:p>
@@ -3195,8 +3364,17 @@
           <w:i/>
           <w:iCs/>
         </w:rPr>
-        <w:t>var unclassifiedSequences = unclassifiedCells.Select(cell =&gt; cell.Index).ToArray();</w:t>
-      </w:r>
+        <w:t>var unclassifiedSequences = unclassifiedCells.Select(cell =&gt; cell.Index).ToArray(</w:t>
+      </w:r>
+      <w:proofErr w:type="gramStart"/>
+      <w:r>
+        <w:rPr>
+          <w:i/>
+          <w:iCs/>
+        </w:rPr>
+        <w:t>);</w:t>
+      </w:r>
+      <w:proofErr w:type="gramEnd"/>
     </w:p>
     <w:p>
       <w:pPr>
@@ -3211,8 +3389,17 @@
           <w:i/>
           <w:iCs/>
         </w:rPr>
-        <w:t>var mappedElements = new DefaultDictionary&lt;int, List&lt;ClassificationAndDistance&gt;&gt;();</w:t>
-      </w:r>
+        <w:t>var mappedElements = new DefaultDictionary&lt;int, List&lt;ClassificationAndDistance&gt;&gt;(</w:t>
+      </w:r>
+      <w:proofErr w:type="gramStart"/>
+      <w:r>
+        <w:rPr>
+          <w:i/>
+          <w:iCs/>
+        </w:rPr>
+        <w:t>);</w:t>
+      </w:r>
+      <w:proofErr w:type="gramEnd"/>
     </w:p>
     <w:p>
       <w:pPr>
@@ -3239,7 +3426,13 @@
         <w:t>GetDistanceTableforCosine</w:t>
       </w:r>
       <w:r>
-        <w:t xml:space="preserve"> method. The resulting distances are then added to the mappedElements dictionary, where each key represents an index of an unclassified cell, and the value is a list of </w:t>
+        <w:t xml:space="preserve"> method</w:t>
+      </w:r>
+      <w:r>
+        <w:t>[11]</w:t>
+      </w:r>
+      <w:r>
+        <w:t xml:space="preserve">. The resulting distances are then added to the mappedElements dictionary, where each key represents an index of an unclassified cell, and the value is a list of </w:t>
       </w:r>
       <w:r>
         <w:rPr>
@@ -3274,7 +3467,13 @@
         <w:t>SelectBestClassification</w:t>
       </w:r>
       <w:r>
-        <w:t xml:space="preserve"> function to determine the best classifications based on similarity scores and weighted votes. The </w:t>
+        <w:t xml:space="preserve"> function</w:t>
+      </w:r>
+      <w:r>
+        <w:t>[11]</w:t>
+      </w:r>
+      <w:r>
+        <w:t xml:space="preserve"> to determine the best classifications based on similarity scores and weighted votes. The </w:t>
       </w:r>
       <w:r>
         <w:rPr>
@@ -3286,7 +3485,13 @@
         <w:t>SelectBestClassification</w:t>
       </w:r>
       <w:r>
-        <w:t xml:space="preserve"> method combines normalized weighted votes and overlap scores, orders them by similarity scores, and returns a list of ClassifierResult&lt;TIN&gt; representing the predicted input values. The number of predictions returned is determined by the </w:t>
+        <w:t xml:space="preserve"> method</w:t>
+      </w:r>
+      <w:r>
+        <w:t>[11]</w:t>
+      </w:r>
+      <w:r>
+        <w:t xml:space="preserve"> combines normalized weighted votes and overlap scores, orders them by similarity scores, and returns a list of ClassifierResult&lt;TIN&gt; representing the predicted input values. The number of predictions returned is determined by the </w:t>
       </w:r>
       <w:r>
         <w:rPr>
@@ -3341,24 +3546,42 @@
           <w:i/>
           <w:iCs/>
         </w:rPr>
-        <w:t xml:space="preserve">    mappings.Value.Sort();</w:t>
-      </w:r>
-    </w:p>
-    <w:p>
-      <w:pPr>
-        <w:jc w:val="both"/>
-        <w:rPr>
-          <w:i/>
-          <w:iCs/>
-        </w:rPr>
-      </w:pPr>
-      <w:r>
-        <w:rPr>
-          <w:i/>
-          <w:iCs/>
-        </w:rPr>
-        <w:t>return SelectBestClassification(mappedElements, howMany, neighbors);</w:t>
-      </w:r>
+        <w:t xml:space="preserve">    mappings.Value.Sort(</w:t>
+      </w:r>
+      <w:proofErr w:type="gramStart"/>
+      <w:r>
+        <w:rPr>
+          <w:i/>
+          <w:iCs/>
+        </w:rPr>
+        <w:t>);</w:t>
+      </w:r>
+      <w:proofErr w:type="gramEnd"/>
+    </w:p>
+    <w:p>
+      <w:pPr>
+        <w:jc w:val="both"/>
+        <w:rPr>
+          <w:i/>
+          <w:iCs/>
+        </w:rPr>
+      </w:pPr>
+      <w:r>
+        <w:rPr>
+          <w:i/>
+          <w:iCs/>
+        </w:rPr>
+        <w:t>return SelectBestClassification(mappedElements, howMany, neighbors</w:t>
+      </w:r>
+      <w:proofErr w:type="gramStart"/>
+      <w:r>
+        <w:rPr>
+          <w:i/>
+          <w:iCs/>
+        </w:rPr>
+        <w:t>);</w:t>
+      </w:r>
+      <w:proofErr w:type="gramEnd"/>
     </w:p>
     <w:p>
       <w:pPr>
@@ -3439,7 +3662,19 @@
         <w:rPr>
           <w:lang w:val="en-GB"/>
         </w:rPr>
-        <w:t xml:space="preserve"> method calculates distances between a classified sequence and an unclassified sequence. For each index in the unclassified sequence, it computes the shortest distance using the </w:t>
+        <w:t xml:space="preserve"> method</w:t>
+      </w:r>
+      <w:r>
+        <w:rPr>
+          <w:lang w:val="en-GB"/>
+        </w:rPr>
+        <w:t>[11]</w:t>
+      </w:r>
+      <w:r>
+        <w:rPr>
+          <w:lang w:val="en-GB"/>
+        </w:rPr>
+        <w:t xml:space="preserve"> calculates distances between a classified sequence and an unclassified sequence. For each index in the unclassified sequence, it computes the shortest distance using the </w:t>
       </w:r>
       <w:r>
         <w:rPr>
@@ -3508,7 +3743,25 @@
           <w:lang w:val="en-GB"/>
         </w:rPr>
         <w:lastRenderedPageBreak/>
-        <w:t xml:space="preserve">                var shortestDistance = LeastValue(classifiedSequence, unclassifiedIdx); </w:t>
+        <w:t xml:space="preserve">                var shortestDistance = LeastValue(classifiedSequence, unclassifiedIdx</w:t>
+      </w:r>
+      <w:proofErr w:type="gramStart"/>
+      <w:r>
+        <w:rPr>
+          <w:i/>
+          <w:iCs/>
+          <w:lang w:val="en-GB"/>
+        </w:rPr>
+        <w:t>);</w:t>
+      </w:r>
+      <w:proofErr w:type="gramEnd"/>
+      <w:r>
+        <w:rPr>
+          <w:i/>
+          <w:iCs/>
+          <w:lang w:val="en-GB"/>
+        </w:rPr>
+        <w:t xml:space="preserve"> </w:t>
       </w:r>
     </w:p>
     <w:p>
@@ -3608,7 +3861,21 @@
         <w:t>ComputeCosineSimilarity</w:t>
       </w:r>
       <w:r>
-        <w:t xml:space="preserve"> method calculates the cosine similarity between two sets represented by HashSet&lt;int&gt; instances (classifiedSet and unclassifiedSet). It starts by computing the dot product of the two sets, i.e., the count of common elements. Then, it determines the lengths of both sets. To avoid division by zero, it checks for edge cases where either set has zero length and returns 0.0 in such situations. Finally, it calculates the cosine similarity using the dot product and the lengths of the sets, providing a measure of similarity between the classified and unclassified sets. The result is a double value representing the cosine similarity, with 1.0 indicating perfect similarity and 0.0 indicating no similarity.</w:t>
+        <w:t xml:space="preserve"> method</w:t>
+      </w:r>
+      <w:r>
+        <w:t>[11]</w:t>
+      </w:r>
+      <w:r>
+        <w:t xml:space="preserve"> calculates the cosine similarity between two sets represented by HashSet&lt;int&gt; instances (classifiedSet and unclassifiedSet). It starts by computing the dot product of the two sets, i.e., the count of common elements. Then, it determines the lengths of both sets. To avoid division by zero, it checks for edge cases where either set has zero length </w:t>
+      </w:r>
+      <w:proofErr w:type="gramStart"/>
+      <w:r>
+        <w:t>and</w:t>
+      </w:r>
+      <w:proofErr w:type="gramEnd"/>
+      <w:r>
+        <w:t xml:space="preserve"> returns 0.0 in such situations. Finally, it calculates the cosine similarity using the dot product and the lengths of the sets, providing a measure of similarity between the classified and unclassified sets. The result is a double value representing the cosine similarity, with 1.0 indicating perfect similarity and 0.0 indicating no similarity.</w:t>
       </w:r>
     </w:p>
     <w:p>
@@ -3654,86 +3921,554 @@
         <w:t>GetDistanceTableforCosine</w:t>
       </w:r>
       <w:r>
+        <w:t>[11]</w:t>
+      </w:r>
+      <w:r>
+        <w:t>is also implemented to c</w:t>
+      </w:r>
+      <w:r>
+        <w:t>ompute the cosine similarity between a classified sequence and an unclassified sequence and generates a distance table</w:t>
+      </w:r>
+      <w:r>
+        <w:t>.</w:t>
+      </w:r>
+    </w:p>
+    <w:p>
+      <w:pPr>
+        <w:jc w:val="both"/>
+      </w:pPr>
+    </w:p>
+    <w:p>
+      <w:pPr>
+        <w:spacing w:line="360" w:lineRule="auto"/>
+        <w:jc w:val="both"/>
+      </w:pPr>
+      <w:r>
+        <w:t xml:space="preserve">5. </w:t>
+      </w:r>
+      <w:r>
+        <w:t>SelectBestClassification</w:t>
+      </w:r>
+    </w:p>
+    <w:p>
+      <w:pPr>
+        <w:jc w:val="left"/>
+        <w:rPr>
+          <w:i/>
+          <w:iCs/>
+        </w:rPr>
+      </w:pPr>
+      <w:r>
+        <w:rPr>
+          <w:i/>
+          <w:iCs/>
+        </w:rPr>
+        <w:t>Public</w:t>
+      </w:r>
+      <w:r>
+        <w:rPr>
+          <w:i/>
+          <w:iCs/>
+        </w:rPr>
+        <w:t xml:space="preserve"> </w:t>
+      </w:r>
+      <w:r>
+        <w:rPr>
+          <w:i/>
+          <w:iCs/>
+        </w:rPr>
+        <w:t>List&lt;ClassifierResult&lt;TIN&gt;&gt; SelectBestClassification(Dictionary&lt;int, List&lt;ClassificationAndDistance&gt;&gt; mapping, int howMany, int numberOfNeighbors)</w:t>
+      </w:r>
+    </w:p>
+    <w:p>
+      <w:pPr>
+        <w:jc w:val="both"/>
+        <w:rPr>
+          <w:i/>
+          <w:iCs/>
+        </w:rPr>
+      </w:pPr>
+    </w:p>
+    <w:p>
+      <w:pPr>
+        <w:jc w:val="both"/>
+      </w:pPr>
+      <w:r>
+        <w:t xml:space="preserve">The </w:t>
+      </w:r>
+      <w:r>
         <w:rPr>
           <w:b/>
           <w:bCs/>
           <w:i/>
           <w:iCs/>
         </w:rPr>
+        <w:t>SelectBestClassification</w:t>
+      </w:r>
+      <w:r>
+        <w:t xml:space="preserve"> method</w:t>
+      </w:r>
+      <w:r>
+        <w:t>[11]</w:t>
+      </w:r>
+      <w:r>
+        <w:t xml:space="preserve"> is </w:t>
+      </w:r>
+      <w:r>
+        <w:rPr>
+          <w:lang w:val="en-GB"/>
+        </w:rPr>
+        <w:t xml:space="preserve">one of the most significant </w:t>
+      </w:r>
+      <w:r>
+        <w:t>components in the K-nearest neighbors (KNN) classifier</w:t>
+      </w:r>
+      <w:r>
+        <w:rPr>
+          <w:lang w:val="en-GB"/>
+        </w:rPr>
+        <w:t xml:space="preserve"> for</w:t>
+      </w:r>
+      <w:r>
+        <w:t xml:space="preserve"> determining the most suitable classifications based on calculated similarity scores and weighted votes. The method initializes three dictionaries—weightedVotes, overlaps, and similarityScores—to store information regarding weighted votes, overlaps, and final similarity scores, respectively. Each classification key in the internal models is assigned initial values within the overlaps dictionary, and the weightedVotes dictionary is set to zero for each classification, initializing them for subsequent calculations.</w:t>
+      </w:r>
+    </w:p>
+    <w:p>
+      <w:pPr>
+        <w:jc w:val="left"/>
+        <w:rPr>
+          <w:i/>
+          <w:iCs/>
+          <w:lang w:val="fr-FR"/>
+        </w:rPr>
+      </w:pPr>
+      <w:r>
+        <w:rPr>
+          <w:i/>
+          <w:iCs/>
+          <w:lang w:val="fr-FR"/>
+        </w:rPr>
+        <w:t>{</w:t>
+      </w:r>
+    </w:p>
+    <w:p>
+      <w:pPr>
+        <w:jc w:val="left"/>
+        <w:rPr>
+          <w:i/>
+          <w:iCs/>
+          <w:lang w:val="fr-FR"/>
+        </w:rPr>
+      </w:pPr>
+      <w:r>
+        <w:rPr>
+          <w:i/>
+          <w:iCs/>
+          <w:lang w:val="fr-FR"/>
+        </w:rPr>
+        <w:t xml:space="preserve">  "23</w:t>
+      </w:r>
+      <w:proofErr w:type="gramStart"/>
+      <w:r>
+        <w:rPr>
+          <w:i/>
+          <w:iCs/>
+          <w:lang w:val="fr-FR"/>
+        </w:rPr>
+        <w:t>":</w:t>
+      </w:r>
+      <w:proofErr w:type="gramEnd"/>
+      <w:r>
+        <w:rPr>
+          <w:i/>
+          <w:iCs/>
+          <w:lang w:val="fr-FR"/>
+        </w:rPr>
+        <w:t xml:space="preserve"> [</w:t>
+      </w:r>
+    </w:p>
+    <w:p>
+      <w:pPr>
+        <w:jc w:val="left"/>
+        <w:rPr>
+          <w:i/>
+          <w:iCs/>
+          <w:lang w:val="fr-FR"/>
+        </w:rPr>
+      </w:pPr>
+      <w:r>
+        <w:rPr>
+          <w:i/>
+          <w:iCs/>
+          <w:lang w:val="fr-FR"/>
+        </w:rPr>
+        <w:t>"&lt;</w:t>
+      </w:r>
+      <w:proofErr w:type="spellStart"/>
+      <w:r>
+        <w:rPr>
+          <w:i/>
+          <w:iCs/>
+          <w:lang w:val="fr-FR"/>
+        </w:rPr>
+        <w:t>object</w:t>
+      </w:r>
+      <w:proofErr w:type="spellEnd"/>
+      <w:r>
+        <w:rPr>
+          <w:i/>
+          <w:iCs/>
+          <w:lang w:val="fr-FR"/>
+        </w:rPr>
+        <w:t xml:space="preserve"> Classification &amp; Distance 1&gt;", "&lt;</w:t>
+      </w:r>
+      <w:proofErr w:type="spellStart"/>
+      <w:r>
+        <w:rPr>
+          <w:i/>
+          <w:iCs/>
+          <w:lang w:val="fr-FR"/>
+        </w:rPr>
+        <w:t>object</w:t>
+      </w:r>
+      <w:proofErr w:type="spellEnd"/>
+      <w:r>
+        <w:rPr>
+          <w:i/>
+          <w:iCs/>
+          <w:lang w:val="fr-FR"/>
+        </w:rPr>
+        <w:t xml:space="preserve"> Classification &amp; Distance 2&gt;", …],</w:t>
+      </w:r>
+    </w:p>
+    <w:p>
+      <w:pPr>
+        <w:jc w:val="left"/>
+        <w:rPr>
+          <w:i/>
+          <w:iCs/>
+          <w:lang w:val="fr-FR"/>
+        </w:rPr>
+      </w:pPr>
+      <w:r>
+        <w:rPr>
+          <w:i/>
+          <w:iCs/>
+          <w:lang w:val="fr-FR"/>
+        </w:rPr>
+        <w:t xml:space="preserve">  "36</w:t>
+      </w:r>
+      <w:proofErr w:type="gramStart"/>
+      <w:r>
+        <w:rPr>
+          <w:i/>
+          <w:iCs/>
+          <w:lang w:val="fr-FR"/>
+        </w:rPr>
+        <w:t>":</w:t>
+      </w:r>
+      <w:proofErr w:type="gramEnd"/>
+      <w:r>
+        <w:rPr>
+          <w:i/>
+          <w:iCs/>
+          <w:lang w:val="fr-FR"/>
+        </w:rPr>
+        <w:t xml:space="preserve"> [</w:t>
+      </w:r>
+    </w:p>
+    <w:p>
+      <w:pPr>
+        <w:jc w:val="left"/>
+        <w:rPr>
+          <w:i/>
+          <w:iCs/>
+          <w:lang w:val="fr-FR"/>
+        </w:rPr>
+      </w:pPr>
+      <w:r>
+        <w:rPr>
+          <w:i/>
+          <w:iCs/>
+          <w:lang w:val="fr-FR"/>
+        </w:rPr>
+        <w:t>"&lt;</w:t>
+      </w:r>
+      <w:proofErr w:type="spellStart"/>
+      <w:r>
+        <w:rPr>
+          <w:i/>
+          <w:iCs/>
+          <w:lang w:val="fr-FR"/>
+        </w:rPr>
+        <w:t>object</w:t>
+      </w:r>
+      <w:proofErr w:type="spellEnd"/>
+      <w:r>
+        <w:rPr>
+          <w:i/>
+          <w:iCs/>
+          <w:lang w:val="fr-FR"/>
+        </w:rPr>
+        <w:t xml:space="preserve"> Classification &amp; Distance 1&gt;", "&lt;</w:t>
+      </w:r>
+      <w:proofErr w:type="spellStart"/>
+      <w:r>
+        <w:rPr>
+          <w:i/>
+          <w:iCs/>
+          <w:lang w:val="fr-FR"/>
+        </w:rPr>
+        <w:t>object</w:t>
+      </w:r>
+      <w:proofErr w:type="spellEnd"/>
+      <w:r>
+        <w:rPr>
+          <w:i/>
+          <w:iCs/>
+          <w:lang w:val="fr-FR"/>
+        </w:rPr>
+        <w:t xml:space="preserve"> Classification &amp; Distance 2&gt;", …],</w:t>
+      </w:r>
+    </w:p>
+    <w:p>
+      <w:pPr>
+        <w:jc w:val="left"/>
+        <w:rPr>
+          <w:i/>
+          <w:iCs/>
+        </w:rPr>
+      </w:pPr>
+      <w:r>
+        <w:rPr>
+          <w:i/>
+          <w:iCs/>
+          <w:lang w:val="fr-FR"/>
+        </w:rPr>
+        <w:t xml:space="preserve">  </w:t>
+      </w:r>
+      <w:r>
+        <w:rPr>
+          <w:i/>
+          <w:iCs/>
+        </w:rPr>
+        <w:t>…</w:t>
+      </w:r>
+    </w:p>
+    <w:p>
+      <w:pPr>
+        <w:jc w:val="left"/>
+        <w:rPr>
+          <w:i/>
+          <w:iCs/>
+        </w:rPr>
+      </w:pPr>
+      <w:r>
+        <w:rPr>
+          <w:i/>
+          <w:iCs/>
+        </w:rPr>
+        <w:t>}</w:t>
+      </w:r>
+    </w:p>
+    <w:p>
+      <w:pPr>
+        <w:jc w:val="both"/>
+      </w:pPr>
+      <w:r>
+        <w:t>The method then iterates through the provided mapping, which contains distance information between unclassified sequences and stored sequences from various models. For each set of coordinates in mapping, it selects the top 'numberOfNeighbors' neighbors and calculates votes based on distances. If the distance is zero, indicating an exact match, the corresponding overlap count is incremented</w:t>
+      </w:r>
+      <w:r>
+        <w:rPr>
+          <w:lang w:val="en-GB"/>
+        </w:rPr>
+        <w:t>,</w:t>
+      </w:r>
+      <w:r>
+        <w:t xml:space="preserve"> otherwise, weighted votes are computed inversely proportional to the distance.</w:t>
+      </w:r>
+    </w:p>
+    <w:p>
+      <w:pPr>
+        <w:jc w:val="both"/>
+      </w:pPr>
+    </w:p>
+    <w:p>
+      <w:pPr>
+        <w:jc w:val="both"/>
+        <w:rPr>
+          <w:i/>
+          <w:iCs/>
+        </w:rPr>
+      </w:pPr>
+      <w:r>
+        <w:rPr>
+          <w:i/>
+          <w:iCs/>
+        </w:rPr>
+        <w:t xml:space="preserve">        if (value.Distance == 0)</w:t>
+      </w:r>
+    </w:p>
+    <w:p>
+      <w:pPr>
+        <w:jc w:val="both"/>
+        <w:rPr>
+          <w:i/>
+          <w:iCs/>
+        </w:rPr>
+      </w:pPr>
+      <w:r>
+        <w:rPr>
+          <w:i/>
+          <w:iCs/>
+        </w:rPr>
+        <w:t xml:space="preserve">        {</w:t>
+      </w:r>
+    </w:p>
+    <w:p>
+      <w:pPr>
+        <w:jc w:val="both"/>
+        <w:rPr>
+          <w:i/>
+          <w:iCs/>
+        </w:rPr>
+      </w:pPr>
+      <w:r>
+        <w:rPr>
+          <w:i/>
+          <w:iCs/>
+        </w:rPr>
+        <w:t xml:space="preserve">            overlaps[value.Classification]+</w:t>
+      </w:r>
+      <w:proofErr w:type="gramStart"/>
+      <w:r>
+        <w:rPr>
+          <w:i/>
+          <w:iCs/>
+        </w:rPr>
+        <w:t>+;</w:t>
+      </w:r>
+      <w:proofErr w:type="gramEnd"/>
+    </w:p>
+    <w:p>
+      <w:pPr>
+        <w:jc w:val="both"/>
+        <w:rPr>
+          <w:i/>
+          <w:iCs/>
+        </w:rPr>
+      </w:pPr>
+      <w:r>
+        <w:rPr>
+          <w:i/>
+          <w:iCs/>
+        </w:rPr>
+        <w:t xml:space="preserve">        }</w:t>
+      </w:r>
+    </w:p>
+    <w:p>
+      <w:pPr>
+        <w:jc w:val="both"/>
+        <w:rPr>
+          <w:i/>
+          <w:iCs/>
+        </w:rPr>
+      </w:pPr>
+      <w:r>
+        <w:rPr>
+          <w:i/>
+          <w:iCs/>
+        </w:rPr>
+        <w:t xml:space="preserve">        else</w:t>
+      </w:r>
+    </w:p>
+    <w:p>
+      <w:pPr>
+        <w:jc w:val="both"/>
+        <w:rPr>
+          <w:i/>
+          <w:iCs/>
+        </w:rPr>
+      </w:pPr>
+      <w:r>
+        <w:rPr>
+          <w:i/>
+          <w:iCs/>
+        </w:rPr>
+        <w:t xml:space="preserve">        {</w:t>
+      </w:r>
+    </w:p>
+    <w:p>
+      <w:pPr>
+        <w:jc w:val="both"/>
+        <w:rPr>
+          <w:i/>
+          <w:iCs/>
+        </w:rPr>
+      </w:pPr>
+      <w:r>
+        <w:rPr>
+          <w:i/>
+          <w:iCs/>
+        </w:rPr>
+        <w:t xml:space="preserve">            weightedVotes[value.Classification]+=</w:t>
+      </w:r>
+      <w:proofErr w:type="gramStart"/>
+      <w:r>
+        <w:rPr>
+          <w:i/>
+          <w:iCs/>
+        </w:rPr>
+        <w:t>1.0/value.Distance;</w:t>
+      </w:r>
+      <w:proofErr w:type="gramEnd"/>
+    </w:p>
+    <w:p>
+      <w:pPr>
+        <w:jc w:val="both"/>
+        <w:rPr>
+          <w:i/>
+          <w:iCs/>
+        </w:rPr>
+      </w:pPr>
+      <w:r>
+        <w:rPr>
+          <w:i/>
+          <w:iCs/>
+        </w:rPr>
+        <w:t xml:space="preserve">        }</w:t>
+      </w:r>
+    </w:p>
+    <w:p>
+      <w:pPr>
+        <w:jc w:val="both"/>
+      </w:pPr>
+    </w:p>
+    <w:p>
+      <w:pPr>
+        <w:jc w:val="both"/>
+      </w:pPr>
+      <w:r>
+        <w:t>Following the vote calculation, the method proceeds to normalize the weighted votes to ensure a balanced contribution from each classification. The normalization is performed by dividing each weighted vote by the maximum weighted vote. Additionally, similarity scores based on overlaps are computed, representing the proportion of instances where exact matches occurred.</w:t>
+      </w:r>
+    </w:p>
+    <w:p>
+      <w:pPr>
+        <w:jc w:val="both"/>
+      </w:pPr>
+    </w:p>
+    <w:p>
+      <w:pPr>
+        <w:jc w:val="both"/>
+      </w:pPr>
+      <w:r>
+        <w:t>Finally, the normalized weighted votes and overlap scores are combined to yield the overall similarity scores. The method orders these scores in descending order to facilitate the final decision-making process. The results are then transformed into a list of ClassifierResult&lt;TIN&gt; instances, each containing the predicted input, similarity score, and the count of overlapping bits. The final list is limited to the specified number (howMany) of best predictions, which is then returned by the method.</w:t>
+      </w:r>
+      <w:r>
+        <w:rPr>
+          <w:lang w:val="en-GB"/>
+        </w:rPr>
         <w:t xml:space="preserve"> </w:t>
-      </w:r>
-      <w:r>
-        <w:t>is also implemented to c</w:t>
-      </w:r>
-      <w:r>
-        <w:t>ompute the cosine similarity between a classified sequence and an unclassified sequence and generates a distance table</w:t>
-      </w:r>
-      <w:r>
-        <w:t>.</w:t>
-      </w:r>
-    </w:p>
-    <w:p>
-      <w:pPr>
-        <w:jc w:val="both"/>
-      </w:pPr>
-    </w:p>
-    <w:p>
-      <w:pPr>
-        <w:spacing w:line="360" w:lineRule="auto"/>
-        <w:jc w:val="both"/>
-      </w:pPr>
-      <w:r>
-        <w:t xml:space="preserve">5. </w:t>
-      </w:r>
-      <w:r>
-        <w:t>SelectBestClassification</w:t>
-      </w:r>
-    </w:p>
-    <w:p>
-      <w:pPr>
-        <w:jc w:val="left"/>
-        <w:rPr>
-          <w:i/>
-          <w:iCs/>
-        </w:rPr>
-      </w:pPr>
-      <w:r>
-        <w:rPr>
-          <w:i/>
-          <w:iCs/>
-        </w:rPr>
-        <w:t>Public</w:t>
-      </w:r>
-      <w:r>
-        <w:rPr>
-          <w:i/>
-          <w:iCs/>
-        </w:rPr>
-        <w:t xml:space="preserve"> </w:t>
-      </w:r>
-      <w:r>
-        <w:rPr>
-          <w:i/>
-          <w:iCs/>
-        </w:rPr>
-        <w:t>List&lt;ClassifierResult&lt;TIN&gt;&gt; SelectBestClassification(Dictionary&lt;int, List&lt;ClassificationAndDistance&gt;&gt; mapping, int howMany, int numberOfNeighbors)</w:t>
-      </w:r>
-    </w:p>
-    <w:p>
-      <w:pPr>
-        <w:jc w:val="both"/>
-        <w:rPr>
-          <w:i/>
-          <w:iCs/>
-        </w:rPr>
-      </w:pPr>
-    </w:p>
-    <w:p>
-      <w:pPr>
-        <w:jc w:val="both"/>
-      </w:pPr>
-      <w:r>
-        <w:t xml:space="preserve">The </w:t>
       </w:r>
       <w:r>
         <w:rPr>
@@ -3745,25 +4480,36 @@
         <w:t>SelectBestClassification</w:t>
       </w:r>
       <w:r>
-        <w:t xml:space="preserve"> method is </w:t>
-      </w:r>
-      <w:r>
-        <w:rPr>
-          <w:lang w:val="en-GB"/>
-        </w:rPr>
-        <w:t xml:space="preserve">one of the most significant </w:t>
-      </w:r>
-      <w:r>
-        <w:t>components in the K-nearest neighbors (KNN) classifier</w:t>
-      </w:r>
-      <w:r>
-        <w:rPr>
-          <w:lang w:val="en-GB"/>
-        </w:rPr>
-        <w:t xml:space="preserve"> for</w:t>
-      </w:r>
-      <w:r>
-        <w:t xml:space="preserve"> determining the most suitable classifications based on calculated similarity scores and weighted votes. The method initializes three dictionaries—weightedVotes, overlaps, and similarityScores—to store information regarding weighted votes, overlaps, and final similarity scores, respectively. Each classification key in the internal models is assigned initial values within the overlaps dictionary, and the weightedVotes dictionary is set to zero for each classification, initializing them for subsequent calculations.</w:t>
+        <w:t xml:space="preserve"> is instrumental in consolidating and evaluating the various factors to arrive at the most suitable predictions in the KNN classification process.</w:t>
+      </w:r>
+    </w:p>
+    <w:p>
+      <w:pPr>
+        <w:jc w:val="both"/>
+        <w:rPr>
+          <w:lang w:val="en-GB"/>
+        </w:rPr>
+      </w:pPr>
+    </w:p>
+    <w:p>
+      <w:pPr>
+        <w:spacing w:line="360" w:lineRule="auto"/>
+        <w:jc w:val="both"/>
+        <w:rPr>
+          <w:lang w:val="en-GB"/>
+        </w:rPr>
+      </w:pPr>
+      <w:r>
+        <w:rPr>
+          <w:lang w:val="en-GB"/>
+        </w:rPr>
+        <w:t xml:space="preserve">6. </w:t>
+      </w:r>
+      <w:r>
+        <w:rPr>
+          <w:lang w:val="en-GB"/>
+        </w:rPr>
+        <w:t>PredictWithSoftmax</w:t>
       </w:r>
     </w:p>
     <w:p>
@@ -3772,310 +4518,48 @@
         <w:rPr>
           <w:i/>
           <w:iCs/>
-          <w:lang w:val="fr-FR"/>
-        </w:rPr>
-      </w:pPr>
-      <w:r>
-        <w:rPr>
-          <w:i/>
-          <w:iCs/>
-          <w:lang w:val="fr-FR"/>
-        </w:rPr>
-        <w:t>{</w:t>
-      </w:r>
-    </w:p>
-    <w:p>
-      <w:pPr>
-        <w:jc w:val="left"/>
-        <w:rPr>
-          <w:i/>
-          <w:iCs/>
-          <w:lang w:val="fr-FR"/>
-        </w:rPr>
-      </w:pPr>
-      <w:r>
-        <w:rPr>
-          <w:i/>
-          <w:iCs/>
-          <w:lang w:val="fr-FR"/>
-        </w:rPr>
-        <w:t xml:space="preserve">  "23": [</w:t>
-      </w:r>
-    </w:p>
-    <w:p>
-      <w:pPr>
-        <w:jc w:val="left"/>
-        <w:rPr>
-          <w:i/>
-          <w:iCs/>
-          <w:lang w:val="fr-FR"/>
-        </w:rPr>
-      </w:pPr>
-      <w:r>
-        <w:rPr>
-          <w:i/>
-          <w:iCs/>
-          <w:lang w:val="fr-FR"/>
-        </w:rPr>
-        <w:t>"&lt;object Classification &amp; Distance 1&gt;", "&lt;object Classification &amp; Distance 2&gt;", …],</w:t>
-      </w:r>
-    </w:p>
-    <w:p>
-      <w:pPr>
-        <w:jc w:val="left"/>
-        <w:rPr>
-          <w:i/>
-          <w:iCs/>
-          <w:lang w:val="fr-FR"/>
-        </w:rPr>
-      </w:pPr>
-      <w:r>
-        <w:rPr>
-          <w:i/>
-          <w:iCs/>
-          <w:lang w:val="fr-FR"/>
-        </w:rPr>
-        <w:t xml:space="preserve">  "36": [</w:t>
-      </w:r>
-    </w:p>
-    <w:p>
-      <w:pPr>
-        <w:jc w:val="left"/>
-        <w:rPr>
-          <w:i/>
-          <w:iCs/>
-          <w:lang w:val="fr-FR"/>
-        </w:rPr>
-      </w:pPr>
-      <w:r>
-        <w:rPr>
-          <w:i/>
-          <w:iCs/>
-          <w:lang w:val="fr-FR"/>
-        </w:rPr>
-        <w:t>"&lt;object Classification &amp; Distance 1&gt;", "&lt;object Classification &amp; Distance 2&gt;", …],</w:t>
-      </w:r>
-    </w:p>
-    <w:p>
-      <w:pPr>
-        <w:jc w:val="left"/>
-        <w:rPr>
-          <w:i/>
-          <w:iCs/>
-        </w:rPr>
-      </w:pPr>
-      <w:r>
-        <w:rPr>
-          <w:i/>
-          <w:iCs/>
-          <w:lang w:val="fr-FR"/>
-        </w:rPr>
-        <w:t xml:space="preserve">  </w:t>
-      </w:r>
-      <w:r>
-        <w:rPr>
-          <w:i/>
-          <w:iCs/>
-        </w:rPr>
-        <w:t>…</w:t>
-      </w:r>
-    </w:p>
-    <w:p>
-      <w:pPr>
-        <w:jc w:val="left"/>
-        <w:rPr>
-          <w:i/>
-          <w:iCs/>
-        </w:rPr>
-      </w:pPr>
-      <w:r>
-        <w:rPr>
-          <w:i/>
-          <w:iCs/>
-        </w:rPr>
-        <w:t>}</w:t>
-      </w:r>
-    </w:p>
-    <w:p>
-      <w:pPr>
-        <w:jc w:val="both"/>
-      </w:pPr>
-      <w:r>
-        <w:t>The method then iterates through the provided mapping, which contains distance information between unclassified sequences and stored sequences from various models. For each set of coordinates in mapping, it selects the top 'numberOfNeighbors' neighbors and calculates votes based on distances. If the distance is zero, indicating an exact match, the corresponding overlap count is incremented</w:t>
-      </w:r>
-      <w:r>
-        <w:rPr>
-          <w:lang w:val="en-GB"/>
-        </w:rPr>
-        <w:t>,</w:t>
-      </w:r>
-      <w:r>
-        <w:t xml:space="preserve"> otherwise, weighted votes are computed inversely proportional to the distance.</w:t>
-      </w:r>
-    </w:p>
-    <w:p>
-      <w:pPr>
-        <w:jc w:val="both"/>
-      </w:pPr>
-    </w:p>
-    <w:p>
-      <w:pPr>
-        <w:jc w:val="both"/>
-        <w:rPr>
-          <w:i/>
-          <w:iCs/>
-        </w:rPr>
-      </w:pPr>
-      <w:r>
-        <w:rPr>
-          <w:i/>
-          <w:iCs/>
-        </w:rPr>
-        <w:t xml:space="preserve">        if (value.Distance == 0)</w:t>
-      </w:r>
-    </w:p>
-    <w:p>
-      <w:pPr>
-        <w:jc w:val="both"/>
-        <w:rPr>
-          <w:i/>
-          <w:iCs/>
-        </w:rPr>
-      </w:pPr>
-      <w:r>
-        <w:rPr>
-          <w:i/>
-          <w:iCs/>
-        </w:rPr>
-        <w:t xml:space="preserve">        {</w:t>
-      </w:r>
-    </w:p>
-    <w:p>
-      <w:pPr>
-        <w:jc w:val="both"/>
-        <w:rPr>
-          <w:i/>
-          <w:iCs/>
-        </w:rPr>
-      </w:pPr>
-      <w:r>
-        <w:rPr>
-          <w:i/>
-          <w:iCs/>
-        </w:rPr>
-        <w:t xml:space="preserve">            overlaps[value.Classification]++;</w:t>
-      </w:r>
-    </w:p>
-    <w:p>
-      <w:pPr>
-        <w:jc w:val="both"/>
-        <w:rPr>
-          <w:i/>
-          <w:iCs/>
-        </w:rPr>
-      </w:pPr>
-      <w:r>
-        <w:rPr>
-          <w:i/>
-          <w:iCs/>
-        </w:rPr>
-        <w:t xml:space="preserve">        }</w:t>
-      </w:r>
-    </w:p>
-    <w:p>
-      <w:pPr>
-        <w:jc w:val="both"/>
-        <w:rPr>
-          <w:i/>
-          <w:iCs/>
-        </w:rPr>
-      </w:pPr>
-      <w:r>
-        <w:rPr>
-          <w:i/>
-          <w:iCs/>
-        </w:rPr>
-        <w:t xml:space="preserve">        else</w:t>
-      </w:r>
-    </w:p>
-    <w:p>
-      <w:pPr>
-        <w:jc w:val="both"/>
-        <w:rPr>
-          <w:i/>
-          <w:iCs/>
-        </w:rPr>
-      </w:pPr>
-      <w:r>
-        <w:rPr>
-          <w:i/>
-          <w:iCs/>
-        </w:rPr>
-        <w:t xml:space="preserve">        {</w:t>
-      </w:r>
-    </w:p>
-    <w:p>
-      <w:pPr>
-        <w:jc w:val="both"/>
-        <w:rPr>
-          <w:i/>
-          <w:iCs/>
-        </w:rPr>
-      </w:pPr>
-      <w:r>
-        <w:rPr>
-          <w:i/>
-          <w:iCs/>
-        </w:rPr>
-        <w:t xml:space="preserve">            weightedVotes[value.Classification]+=1.0/value.Distance;</w:t>
-      </w:r>
-    </w:p>
-    <w:p>
-      <w:pPr>
-        <w:jc w:val="both"/>
-        <w:rPr>
-          <w:i/>
-          <w:iCs/>
-        </w:rPr>
-      </w:pPr>
-      <w:r>
-        <w:rPr>
-          <w:i/>
-          <w:iCs/>
-        </w:rPr>
-        <w:t xml:space="preserve">        }</w:t>
-      </w:r>
-    </w:p>
-    <w:p>
-      <w:pPr>
-        <w:jc w:val="both"/>
-      </w:pPr>
-    </w:p>
-    <w:p>
-      <w:pPr>
-        <w:jc w:val="both"/>
-      </w:pPr>
-      <w:r>
-        <w:t>Following the vote calculation, the method proceeds to normalize the weighted votes to ensure a balanced contribution from each classification. The normalization is performed by dividing each weighted vote by the maximum weighted vote. Additionally, similarity scores based on overlaps are computed, representing the proportion of instances where exact matches occurred.</w:t>
-      </w:r>
-    </w:p>
-    <w:p>
-      <w:pPr>
-        <w:jc w:val="both"/>
-      </w:pPr>
-    </w:p>
-    <w:p>
-      <w:pPr>
-        <w:jc w:val="both"/>
-      </w:pPr>
-      <w:r>
-        <w:t>Finally, the normalized weighted votes and overlap scores are combined to yield the overall similarity scores. The method orders these scores in descending order to facilitate the final decision-making process. The results are then transformed into a list of ClassifierResult&lt;TIN&gt; instances, each containing the predicted input, similarity score, and the count of overlapping bits. The final list is limited to the specified number (howMany) of best predictions, which is then returned by the method.</w:t>
-      </w:r>
-      <w:r>
-        <w:rPr>
+          <w:lang w:val="en-GB"/>
+        </w:rPr>
+      </w:pPr>
+      <w:r>
+        <w:rPr>
+          <w:i/>
+          <w:iCs/>
+          <w:lang w:val="en-GB"/>
+        </w:rPr>
+        <w:t>Public</w:t>
+      </w:r>
+      <w:r>
+        <w:rPr>
+          <w:i/>
+          <w:iCs/>
           <w:lang w:val="en-GB"/>
         </w:rPr>
         <w:t xml:space="preserve"> </w:t>
+      </w:r>
+      <w:r>
+        <w:rPr>
+          <w:i/>
+          <w:iCs/>
+          <w:lang w:val="en-GB"/>
+        </w:rPr>
+        <w:t>List&lt;ClassifierResult&lt;TIN&gt;&gt; PredictWithSoftmax(Cell[] unclassifiedCells, short howMany = 1)</w:t>
+      </w:r>
+    </w:p>
+    <w:p>
+      <w:pPr>
+        <w:jc w:val="both"/>
+        <w:rPr>
+          <w:lang w:val="en-GB"/>
+        </w:rPr>
+      </w:pPr>
+    </w:p>
+    <w:p>
+      <w:pPr>
+        <w:jc w:val="both"/>
+      </w:pPr>
+      <w:r>
+        <w:t xml:space="preserve">The </w:t>
       </w:r>
       <w:r>
         <w:rPr>
@@ -4084,40 +4568,47 @@
           <w:i/>
           <w:iCs/>
         </w:rPr>
-        <w:t>SelectBestClassification</w:t>
-      </w:r>
-      <w:r>
-        <w:t xml:space="preserve"> is instrumental in consolidating and evaluating the various factors to arrive at the most suitable predictions in the KNN classification process.</w:t>
-      </w:r>
-    </w:p>
-    <w:p>
-      <w:pPr>
-        <w:jc w:val="both"/>
-        <w:rPr>
-          <w:lang w:val="en-GB"/>
-        </w:rPr>
-      </w:pPr>
-    </w:p>
-    <w:p>
-      <w:pPr>
-        <w:spacing w:line="360" w:lineRule="auto"/>
-        <w:jc w:val="both"/>
-        <w:rPr>
-          <w:lang w:val="en-GB"/>
-        </w:rPr>
-      </w:pPr>
-      <w:r>
-        <w:rPr>
-          <w:lang w:val="en-GB"/>
-        </w:rPr>
-        <w:t xml:space="preserve">6. </w:t>
-      </w:r>
-      <w:r>
-        <w:rPr>
-          <w:lang w:val="en-GB"/>
-        </w:rPr>
         <w:t>PredictWithSoftmax</w:t>
       </w:r>
+      <w:r>
+        <w:t xml:space="preserve"> method</w:t>
+      </w:r>
+      <w:r>
+        <w:t>[11]</w:t>
+      </w:r>
+      <w:r>
+        <w:t xml:space="preserve"> represents an extension of the K-nearest neighbors (KNN) classifier by incorporating the Softmax algorithm to predict classifications for a given set of unclassified cells. It begins by checking if there are any unclassified cells; if not, it promptly returns an empty list. Subsequently, it extracts the indices of the unclassified cells and initializes a dictionary called mappedElements using the DefaultDictionary&lt;int, List&lt;ClassificationAndDistance&gt;&gt; structure, which will store distances and classifications.</w:t>
+      </w:r>
+    </w:p>
+    <w:p>
+      <w:pPr>
+        <w:jc w:val="both"/>
+      </w:pPr>
+    </w:p>
+    <w:p>
+      <w:pPr>
+        <w:jc w:val="both"/>
+      </w:pPr>
+      <w:r>
+        <w:t xml:space="preserve">The method iterates through each model in the internal </w:t>
+      </w:r>
+      <w:proofErr w:type="gramStart"/>
+      <w:r>
+        <w:t>models</w:t>
+      </w:r>
+      <w:proofErr w:type="gramEnd"/>
+      <w:r>
+        <w:t xml:space="preserve"> dictionary, which represents the pre-learned sequences and their corresponding classifications. For each sequence in a model, it calculates the distances between the </w:t>
+      </w:r>
+      <w:r>
+        <w:lastRenderedPageBreak/>
+        <w:t>stored sequence and the unclassified sequences using the GetDistanceTableforCosine method. The resulting distances and classifications are then added to the mappedElements dictionary.</w:t>
+      </w:r>
+    </w:p>
+    <w:p>
+      <w:pPr>
+        <w:jc w:val="both"/>
+      </w:pPr>
     </w:p>
     <w:p>
       <w:pPr>
@@ -4125,48 +4616,150 @@
         <w:rPr>
           <w:i/>
           <w:iCs/>
-          <w:lang w:val="en-GB"/>
-        </w:rPr>
-      </w:pPr>
-      <w:r>
-        <w:rPr>
-          <w:i/>
-          <w:iCs/>
-          <w:lang w:val="en-GB"/>
-        </w:rPr>
-        <w:t>Public</w:t>
-      </w:r>
-      <w:r>
-        <w:rPr>
-          <w:i/>
-          <w:iCs/>
-          <w:lang w:val="en-GB"/>
-        </w:rPr>
-        <w:t xml:space="preserve"> </w:t>
-      </w:r>
-      <w:r>
-        <w:rPr>
-          <w:i/>
-          <w:iCs/>
-          <w:lang w:val="en-GB"/>
-        </w:rPr>
-        <w:t>List&lt;ClassifierResult&lt;TIN&gt;&gt; PredictWithSoftmax(Cell[] unclassifiedCells, short howMany = 1)</w:t>
-      </w:r>
-    </w:p>
-    <w:p>
-      <w:pPr>
-        <w:jc w:val="both"/>
-        <w:rPr>
-          <w:lang w:val="en-GB"/>
-        </w:rPr>
-      </w:pPr>
-    </w:p>
-    <w:p>
-      <w:pPr>
-        <w:jc w:val="both"/>
-      </w:pPr>
-      <w:r>
-        <w:t xml:space="preserve">The </w:t>
+        </w:rPr>
+      </w:pPr>
+      <w:r>
+        <w:rPr>
+          <w:i/>
+          <w:iCs/>
+        </w:rPr>
+        <w:t>var distanceTable = GetDistanceTableforCosine(sequence, unclassifiedSequences</w:t>
+      </w:r>
+      <w:proofErr w:type="gramStart"/>
+      <w:r>
+        <w:rPr>
+          <w:i/>
+          <w:iCs/>
+        </w:rPr>
+        <w:t>);</w:t>
+      </w:r>
+      <w:proofErr w:type="gramEnd"/>
+    </w:p>
+    <w:p>
+      <w:pPr>
+        <w:jc w:val="left"/>
+        <w:rPr>
+          <w:i/>
+          <w:iCs/>
+        </w:rPr>
+      </w:pPr>
+    </w:p>
+    <w:p>
+      <w:pPr>
+        <w:jc w:val="left"/>
+        <w:rPr>
+          <w:i/>
+          <w:iCs/>
+        </w:rPr>
+      </w:pPr>
+      <w:r>
+        <w:rPr>
+          <w:i/>
+          <w:iCs/>
+        </w:rPr>
+        <w:t>foreach (var kvp in distanceTable)</w:t>
+      </w:r>
+    </w:p>
+    <w:p>
+      <w:pPr>
+        <w:jc w:val="left"/>
+        <w:rPr>
+          <w:i/>
+          <w:iCs/>
+        </w:rPr>
+      </w:pPr>
+      <w:r>
+        <w:rPr>
+          <w:i/>
+          <w:iCs/>
+        </w:rPr>
+        <w:t>{</w:t>
+      </w:r>
+    </w:p>
+    <w:p>
+      <w:pPr>
+        <w:jc w:val="left"/>
+        <w:rPr>
+          <w:i/>
+          <w:iCs/>
+        </w:rPr>
+      </w:pPr>
+      <w:r>
+        <w:rPr>
+          <w:i/>
+          <w:iCs/>
+        </w:rPr>
+        <w:t xml:space="preserve">    if (!mappedElements.ContainsKey(kvp.Key))</w:t>
+      </w:r>
+    </w:p>
+    <w:p>
+      <w:pPr>
+        <w:jc w:val="left"/>
+        <w:rPr>
+          <w:i/>
+          <w:iCs/>
+        </w:rPr>
+      </w:pPr>
+      <w:r>
+        <w:rPr>
+          <w:i/>
+          <w:iCs/>
+        </w:rPr>
+        <w:t xml:space="preserve">    {</w:t>
+      </w:r>
+    </w:p>
+    <w:p>
+      <w:pPr>
+        <w:jc w:val="left"/>
+        <w:rPr>
+          <w:i/>
+          <w:iCs/>
+        </w:rPr>
+      </w:pPr>
+      <w:r>
+        <w:rPr>
+          <w:i/>
+          <w:iCs/>
+        </w:rPr>
+        <w:t xml:space="preserve">        mappedElements[kvp.Key] = new List&lt;ClassificationAndDistance&gt;(</w:t>
+      </w:r>
+      <w:proofErr w:type="gramStart"/>
+      <w:r>
+        <w:rPr>
+          <w:i/>
+          <w:iCs/>
+        </w:rPr>
+        <w:t>);</w:t>
+      </w:r>
+      <w:proofErr w:type="gramEnd"/>
+    </w:p>
+    <w:p>
+      <w:pPr>
+        <w:jc w:val="left"/>
+        <w:rPr>
+          <w:i/>
+          <w:iCs/>
+        </w:rPr>
+      </w:pPr>
+      <w:r>
+        <w:rPr>
+          <w:i/>
+          <w:iCs/>
+        </w:rPr>
+        <w:t xml:space="preserve">    }</w:t>
+      </w:r>
+    </w:p>
+    <w:p>
+      <w:pPr>
+        <w:jc w:val="both"/>
+      </w:pPr>
+    </w:p>
+    <w:p>
+      <w:pPr>
+        <w:jc w:val="both"/>
+      </w:pPr>
+      <w:r>
+        <w:t xml:space="preserve">Following this, the distances in mappedElements are sorted to ensure a consistent ordering. Subsequently, Softmax weights are computed for each class based on the distances stored in mappedElements using the </w:t>
       </w:r>
       <w:r>
         <w:rPr>
@@ -4175,32 +4768,25 @@
           <w:i/>
           <w:iCs/>
         </w:rPr>
-        <w:t>PredictWithSoftmax</w:t>
-      </w:r>
-      <w:r>
-        <w:t xml:space="preserve"> method represents an extension of the K-nearest neighbors (KNN) classifier by incorporating the Softmax algorithm to predict classifications for a given set of unclassified cells. It begins by checking if there are any unclassified cells; if not, it promptly returns an empty list. Subsequently, it extracts the indices of the unclassified cells and initializes a dictionary called mappedElements using the DefaultDictionary&lt;int, List&lt;ClassificationAndDistance&gt;&gt; structure, which will store distances and classifications.</w:t>
-      </w:r>
-    </w:p>
-    <w:p>
-      <w:pPr>
-        <w:jc w:val="both"/>
-      </w:pPr>
-    </w:p>
-    <w:p>
-      <w:pPr>
-        <w:jc w:val="both"/>
-      </w:pPr>
-      <w:r>
-        <w:t xml:space="preserve">The method iterates through each model in the internal models dictionary, which represents the pre-learned sequences and their corresponding classifications. For each sequence in a model, it calculates the distances between the stored sequence and the unclassified sequences using the </w:t>
-      </w:r>
-      <w:r>
-        <w:lastRenderedPageBreak/>
-        <w:t>GetDistanceTableforCosine method. The resulting distances and classifications are then added to the mappedElements dictionary.</w:t>
-      </w:r>
-    </w:p>
-    <w:p>
-      <w:pPr>
-        <w:jc w:val="both"/>
+        <w:t>CalculateSoftmaxWeights</w:t>
+      </w:r>
+      <w:r>
+        <w:t xml:space="preserve"> method</w:t>
+      </w:r>
+      <w:r>
+        <w:t>[11]</w:t>
+      </w:r>
+      <w:r>
+        <w:t>, introducing a softness parameter of 0.5. The Softmax function is then applied to these weights through the Softmax method, generating probabilities for each class.</w:t>
+      </w:r>
+    </w:p>
+    <w:p>
+      <w:pPr>
+        <w:jc w:val="both"/>
+        <w:rPr>
+          <w:i/>
+          <w:iCs/>
+        </w:rPr>
       </w:pPr>
     </w:p>
     <w:p>
@@ -4216,8 +4802,17 @@
           <w:i/>
           <w:iCs/>
         </w:rPr>
-        <w:t>var distanceTable = GetDistanceTableforCosine(sequence, unclassifiedSequences);</w:t>
-      </w:r>
+        <w:t>var softmaxWeights = CalculateSoftmaxWeights(mappedElements, 0.5</w:t>
+      </w:r>
+      <w:proofErr w:type="gramStart"/>
+      <w:r>
+        <w:rPr>
+          <w:i/>
+          <w:iCs/>
+        </w:rPr>
+        <w:t>);</w:t>
+      </w:r>
+      <w:proofErr w:type="gramEnd"/>
     </w:p>
     <w:p>
       <w:pPr>
@@ -4241,8 +4836,64 @@
           <w:i/>
           <w:iCs/>
         </w:rPr>
-        <w:t>foreach (var kvp in distanceTable)</w:t>
-      </w:r>
+        <w:t>var softmaxProbabilities = Softmax(softmaxWeights</w:t>
+      </w:r>
+      <w:proofErr w:type="gramStart"/>
+      <w:r>
+        <w:rPr>
+          <w:i/>
+          <w:iCs/>
+        </w:rPr>
+        <w:t>);</w:t>
+      </w:r>
+      <w:proofErr w:type="gramEnd"/>
+    </w:p>
+    <w:p>
+      <w:pPr>
+        <w:jc w:val="both"/>
+      </w:pPr>
+    </w:p>
+    <w:p>
+      <w:pPr>
+        <w:jc w:val="both"/>
+      </w:pPr>
+      <w:r>
+        <w:t>The method creates a list of ClassifierResult&lt;TIN&gt; instances, where each instance contains the predicted input, calculated similarity (using Softmax probability as the similarity score), and any additional relevant information. Finally, the list is limited to the specified number (howMany) of best predictions, and the resulting predictions are returned by the method.</w:t>
+      </w:r>
+    </w:p>
+    <w:p>
+      <w:pPr>
+        <w:jc w:val="both"/>
+      </w:pPr>
+    </w:p>
+    <w:p>
+      <w:pPr>
+        <w:spacing w:line="360" w:lineRule="auto"/>
+        <w:jc w:val="both"/>
+        <w:rPr>
+          <w:lang w:val="en-IN"/>
+        </w:rPr>
+      </w:pPr>
+      <w:r>
+        <w:rPr>
+          <w:lang w:val="en-IN"/>
+        </w:rPr>
+        <w:t>7.</w:t>
+      </w:r>
+      <w:r>
+        <w:rPr>
+          <w:lang w:val="en-IN"/>
+        </w:rPr>
+        <w:t xml:space="preserve"> </w:t>
+      </w:r>
+      <w:proofErr w:type="spellStart"/>
+      <w:r>
+        <w:rPr>
+          <w:lang w:val="en-IN"/>
+        </w:rPr>
+        <w:t>RunMultiSequenceLearningExperimentWithImage</w:t>
+      </w:r>
+      <w:proofErr w:type="spellEnd"/>
     </w:p>
     <w:p>
       <w:pPr>
@@ -4250,216 +4901,34 @@
         <w:rPr>
           <w:i/>
           <w:iCs/>
-        </w:rPr>
-      </w:pPr>
-      <w:r>
-        <w:rPr>
-          <w:i/>
-          <w:iCs/>
-        </w:rPr>
-        <w:t>{</w:t>
-      </w:r>
-    </w:p>
-    <w:p>
-      <w:pPr>
-        <w:jc w:val="left"/>
-        <w:rPr>
-          <w:i/>
-          <w:iCs/>
-        </w:rPr>
-      </w:pPr>
-      <w:r>
-        <w:rPr>
-          <w:i/>
-          <w:iCs/>
-        </w:rPr>
-        <w:t xml:space="preserve">    if (!mappedElements.ContainsKey(kvp.Key))</w:t>
-      </w:r>
-    </w:p>
-    <w:p>
-      <w:pPr>
-        <w:jc w:val="left"/>
-        <w:rPr>
-          <w:i/>
-          <w:iCs/>
-        </w:rPr>
-      </w:pPr>
-      <w:r>
-        <w:rPr>
-          <w:i/>
-          <w:iCs/>
-        </w:rPr>
-        <w:t xml:space="preserve">    {</w:t>
-      </w:r>
-    </w:p>
-    <w:p>
-      <w:pPr>
-        <w:jc w:val="left"/>
-        <w:rPr>
-          <w:i/>
-          <w:iCs/>
-        </w:rPr>
-      </w:pPr>
-      <w:r>
-        <w:rPr>
-          <w:i/>
-          <w:iCs/>
-        </w:rPr>
-        <w:t xml:space="preserve">        mappedElements[kvp.Key] = new List&lt;ClassificationAndDistance&gt;();</w:t>
-      </w:r>
-    </w:p>
-    <w:p>
-      <w:pPr>
-        <w:jc w:val="left"/>
-        <w:rPr>
-          <w:i/>
-          <w:iCs/>
-        </w:rPr>
-      </w:pPr>
-      <w:r>
-        <w:rPr>
-          <w:i/>
-          <w:iCs/>
-        </w:rPr>
-        <w:t xml:space="preserve">    }</w:t>
-      </w:r>
-    </w:p>
-    <w:p>
-      <w:pPr>
-        <w:jc w:val="both"/>
-      </w:pPr>
-    </w:p>
-    <w:p>
-      <w:pPr>
-        <w:jc w:val="both"/>
-      </w:pPr>
-      <w:r>
-        <w:t xml:space="preserve">Following this, the distances in mappedElements are sorted to ensure a consistent ordering. Subsequently, Softmax weights are computed for each class based on the distances stored in mappedElements using the </w:t>
-      </w:r>
-      <w:r>
-        <w:rPr>
-          <w:b/>
-          <w:bCs/>
-          <w:i/>
-          <w:iCs/>
-        </w:rPr>
-        <w:t>CalculateSoftmaxWeights</w:t>
-      </w:r>
-      <w:r>
-        <w:t xml:space="preserve"> method, introducing a softness parameter of 0.5. The Softmax function is then applied to these weights through the Softmax method, generating probabilities for each class.</w:t>
-      </w:r>
-    </w:p>
-    <w:p>
-      <w:pPr>
-        <w:jc w:val="both"/>
-        <w:rPr>
-          <w:i/>
-          <w:iCs/>
-        </w:rPr>
-      </w:pPr>
-    </w:p>
-    <w:p>
-      <w:pPr>
-        <w:jc w:val="left"/>
-        <w:rPr>
-          <w:i/>
-          <w:iCs/>
-        </w:rPr>
-      </w:pPr>
-      <w:r>
-        <w:rPr>
-          <w:i/>
-          <w:iCs/>
-        </w:rPr>
-        <w:t>var softmaxWeights = CalculateSoftmaxWeights(mappedElements, 0.5);</w:t>
-      </w:r>
-    </w:p>
-    <w:p>
-      <w:pPr>
-        <w:jc w:val="left"/>
-        <w:rPr>
-          <w:i/>
-          <w:iCs/>
-        </w:rPr>
-      </w:pPr>
-    </w:p>
-    <w:p>
-      <w:pPr>
-        <w:jc w:val="left"/>
-        <w:rPr>
-          <w:i/>
-          <w:iCs/>
-        </w:rPr>
-      </w:pPr>
-      <w:r>
-        <w:rPr>
-          <w:i/>
-          <w:iCs/>
-        </w:rPr>
-        <w:t>var softmaxProbabilities = Softmax(softmaxWeights);</w:t>
-      </w:r>
-    </w:p>
-    <w:p>
-      <w:pPr>
-        <w:jc w:val="both"/>
-      </w:pPr>
-    </w:p>
-    <w:p>
-      <w:pPr>
-        <w:jc w:val="both"/>
-      </w:pPr>
-      <w:r>
-        <w:t>The method creates a list of ClassifierResult&lt;TIN&gt; instances, where each instance contains the predicted input, calculated similarity (using Softmax probability as the similarity score), and any additional relevant information. Finally, the list is limited to the specified number (howMany) of best predictions, and the resulting predictions are returned by the method.</w:t>
-      </w:r>
-    </w:p>
-    <w:p>
-      <w:pPr>
-        <w:jc w:val="both"/>
-      </w:pPr>
-    </w:p>
-    <w:p>
-      <w:pPr>
-        <w:spacing w:line="360" w:lineRule="auto"/>
-        <w:jc w:val="both"/>
-        <w:rPr>
           <w:lang w:val="en-IN"/>
         </w:rPr>
       </w:pPr>
       <w:r>
         <w:rPr>
+          <w:i/>
+          <w:iCs/>
           <w:lang w:val="en-IN"/>
         </w:rPr>
-        <w:t>7.</w:t>
-      </w:r>
-      <w:r>
-        <w:rPr>
+        <w:t xml:space="preserve">private static void </w:t>
+      </w:r>
+      <w:proofErr w:type="spellStart"/>
+      <w:r>
+        <w:rPr>
+          <w:i/>
+          <w:iCs/>
           <w:lang w:val="en-IN"/>
         </w:rPr>
-        <w:t xml:space="preserve"> </w:t>
-      </w:r>
-      <w:r>
-        <w:rPr>
+        <w:t>RunMultiSequenceLearningExperimentWithImage</w:t>
+      </w:r>
+      <w:proofErr w:type="spellEnd"/>
+      <w:r>
+        <w:rPr>
+          <w:i/>
+          <w:iCs/>
           <w:lang w:val="en-IN"/>
         </w:rPr>
-        <w:t>RunMultiSequenceLearningExperimentWithImage</w:t>
-      </w:r>
-    </w:p>
-    <w:p>
-      <w:pPr>
-        <w:jc w:val="left"/>
-        <w:rPr>
-          <w:i/>
-          <w:iCs/>
-          <w:lang w:val="en-IN"/>
-        </w:rPr>
-      </w:pPr>
-      <w:r>
-        <w:rPr>
-          <w:i/>
-          <w:iCs/>
-          <w:lang w:val="en-IN"/>
-        </w:rPr>
-        <w:t>private static void RunMultiSequenceLearningExperimentWithImage()</w:t>
+        <w:t>()</w:t>
       </w:r>
     </w:p>
     <w:p>
@@ -4533,7 +5002,15 @@
         </w:drawing>
       </w:r>
       <w:r>
-        <w:t xml:space="preserve">The presented method encapsulates the initiation of a multi-sequence learning experiment utilizing image data, primarily focused on MNIST images at the current stage. By locating the target directory through a systematic search within the application's directory structure, the method identifies and accesses the designated folder containing the input images. Upon successful identification, the method proceeds to convert the images into pixel sequences, storing them in a list for further processing. It iterates through each image file, utilizing the ConvertImageToSequence function to transform the images into lists of pixel values, subsequently compiled into arrays and added to the overall collection of pixel sequences. </w:t>
+        <w:t xml:space="preserve">The presented method encapsulates the initiation of a multi-sequence learning experiment utilizing image data, primarily focused on MNIST images at the current stage. By locating the target directory through a systematic search within the application's directory structure, the method identifies and accesses the designated folder containing the input images. Upon successful identification, the method proceeds to convert the images into pixel sequences, storing them in a list for further processing. It iterates through each image file, utilizing the </w:t>
+      </w:r>
+      <w:proofErr w:type="spellStart"/>
+      <w:r>
+        <w:t>ConvertImageToSequence</w:t>
+      </w:r>
+      <w:proofErr w:type="spellEnd"/>
+      <w:r>
+        <w:t xml:space="preserve"> function to transform the images into lists of pixel values, subsequently compiled into arrays and added to the overall collection of pixel sequences. </w:t>
       </w:r>
     </w:p>
     <w:p>
@@ -4563,7 +5040,15 @@
         <w:jc w:val="both"/>
       </w:pPr>
       <w:r>
-        <w:t>The method then displays the extracted pixel values for each image sequence to facilitate inspection. Following this data preparation phase, an instance of the MultiSequenceLearning class is instantiated to perform the sequence learning experiment. The image pixel sequences are structured into a dictionary format as required by the experiment's Run method, facilitating the execution of the learning process. Finally, the method concludes by resetting the predictor instance to prepare for subsequent experiments or further analyses within the context of MNIST image sequence learning.</w:t>
+        <w:t xml:space="preserve">The method then displays the extracted pixel values for each image sequence to facilitate inspection. Following this data preparation phase, an instance of the </w:t>
+      </w:r>
+      <w:proofErr w:type="spellStart"/>
+      <w:r>
+        <w:t>MultiSequenceLearning</w:t>
+      </w:r>
+      <w:proofErr w:type="spellEnd"/>
+      <w:r>
+        <w:t xml:space="preserve"> class is instantiated to perform the sequence learning experiment. The image pixel sequences are structured into a dictionary format as required by the experiment's Run method, facilitating the execution of the learning process. Finally, the method concludes by resetting the predictor instance to prepare for subsequent experiments or further analyses within the context of MNIST image sequence learning.</w:t>
       </w:r>
     </w:p>
     <w:p>
@@ -4589,8 +5074,16 @@
         <w:rPr>
           <w:lang w:val="en-GB"/>
         </w:rPr>
-        <w:t>. ConvertImageToSequence</w:t>
-      </w:r>
+        <w:t xml:space="preserve">. </w:t>
+      </w:r>
+      <w:proofErr w:type="spellStart"/>
+      <w:r>
+        <w:rPr>
+          <w:lang w:val="en-GB"/>
+        </w:rPr>
+        <w:t>ConvertImageToSequence</w:t>
+      </w:r>
+      <w:proofErr w:type="spellEnd"/>
     </w:p>
     <w:p>
       <w:pPr>
@@ -4607,7 +5100,43 @@
           <w:iCs/>
           <w:lang w:val="en-GB"/>
         </w:rPr>
-        <w:t>private static List&lt;double&gt; ConvertImageToSequence(string imagePath)</w:t>
+        <w:t xml:space="preserve">private static List&lt;double&gt; </w:t>
+      </w:r>
+      <w:proofErr w:type="spellStart"/>
+      <w:r>
+        <w:rPr>
+          <w:i/>
+          <w:iCs/>
+          <w:lang w:val="en-GB"/>
+        </w:rPr>
+        <w:t>ConvertImageToSequence</w:t>
+      </w:r>
+      <w:proofErr w:type="spellEnd"/>
+      <w:r>
+        <w:rPr>
+          <w:i/>
+          <w:iCs/>
+          <w:lang w:val="en-GB"/>
+        </w:rPr>
+        <w:t xml:space="preserve">(string </w:t>
+      </w:r>
+      <w:proofErr w:type="spellStart"/>
+      <w:r>
+        <w:rPr>
+          <w:i/>
+          <w:iCs/>
+          <w:lang w:val="en-GB"/>
+        </w:rPr>
+        <w:t>imagePath</w:t>
+      </w:r>
+      <w:proofErr w:type="spellEnd"/>
+      <w:r>
+        <w:rPr>
+          <w:i/>
+          <w:iCs/>
+          <w:lang w:val="en-GB"/>
+        </w:rPr>
+        <w:t>)</w:t>
       </w:r>
     </w:p>
     <w:p>
@@ -4637,8 +5166,23 @@
         <w:rPr>
           <w:lang w:val="en-GB"/>
         </w:rPr>
-        <w:t xml:space="preserve">he program.cs file includes a method named </w:t>
-      </w:r>
+        <w:t xml:space="preserve">he </w:t>
+      </w:r>
+      <w:proofErr w:type="spellStart"/>
+      <w:r>
+        <w:rPr>
+          <w:lang w:val="en-GB"/>
+        </w:rPr>
+        <w:t>program.cs</w:t>
+      </w:r>
+      <w:proofErr w:type="spellEnd"/>
+      <w:r>
+        <w:rPr>
+          <w:lang w:val="en-GB"/>
+        </w:rPr>
+        <w:t xml:space="preserve"> file includes a method named </w:t>
+      </w:r>
+      <w:proofErr w:type="spellStart"/>
       <w:r>
         <w:rPr>
           <w:b/>
@@ -4647,11 +5191,26 @@
         </w:rPr>
         <w:t>ConvertImageToSequence</w:t>
       </w:r>
-      <w:r>
-        <w:rPr>
-          <w:lang w:val="en-GB"/>
-        </w:rPr>
-        <w:t xml:space="preserve">. This method is designed to convert an image file into a sequence of grayscale pixel values. It first loads the specified image using the System.Drawing.Bitmap class and locks its data to read the pixel values efficiently. Subsequently, it iterates through each pixel in the image, extracting the red, green, and blue (RGB) </w:t>
+      <w:proofErr w:type="spellEnd"/>
+      <w:r>
+        <w:rPr>
+          <w:lang w:val="en-GB"/>
+        </w:rPr>
+        <w:t xml:space="preserve">. This method is designed to convert an image file into a sequence of grayscale pixel values. It first loads the specified image using the </w:t>
+      </w:r>
+      <w:proofErr w:type="spellStart"/>
+      <w:r>
+        <w:rPr>
+          <w:lang w:val="en-GB"/>
+        </w:rPr>
+        <w:t>System.Drawing.Bitmap</w:t>
+      </w:r>
+      <w:proofErr w:type="spellEnd"/>
+      <w:r>
+        <w:rPr>
+          <w:lang w:val="en-GB"/>
+        </w:rPr>
+        <w:t xml:space="preserve"> class and locks its data to read the pixel values efficiently. Subsequently, it iterates through each pixel in the image, extracting the red, green, and blue (RGB) </w:t>
       </w:r>
       <w:r>
         <w:rPr>
@@ -4731,24 +5290,88 @@
         <w:jc w:val="both"/>
       </w:pPr>
       <w:r>
-        <w:t>The experiment showcased in the code integrates Hierarchical Temporal Memory (HTM) with a K-nearest neighbors (KNN) classifier to facilitate sequence learning. Within the MultiSequenceLearning class, this implementation involves leveraging HTM functionalities, including CortexLayer, TemporalMemory, and related classes from the NeoCortexApi namespace, along with the KNeighborsClassifier class from NeoCortexApi.Classifiers for the KNN.</w:t>
-      </w:r>
-    </w:p>
-    <w:p>
-      <w:pPr>
-        <w:jc w:val="both"/>
-      </w:pPr>
-    </w:p>
-    <w:p>
-      <w:pPr>
-        <w:jc w:val="both"/>
-      </w:pPr>
-      <w:r>
-        <w:t xml:space="preserve">The process initiates by configuring HTM parameters and setting up the encoder (ScalarEncoder) to transform scalar values into sparse distributed representations (SDRs). The experiment execution comprises several key steps: the Run method commences the sequence learning experiment, </w:t>
+        <w:t xml:space="preserve">The experiment showcased in the code integrates Hierarchical Temporal Memory (HTM) with a K-nearest neighbors (KNN) classifier to facilitate sequence learning. Within the </w:t>
+      </w:r>
+      <w:proofErr w:type="spellStart"/>
+      <w:r>
+        <w:t>MultiSequenceLearning</w:t>
+      </w:r>
+      <w:proofErr w:type="spellEnd"/>
+      <w:r>
+        <w:t xml:space="preserve"> class, this implementation involves leveraging HTM functionalities, including </w:t>
+      </w:r>
+      <w:proofErr w:type="spellStart"/>
+      <w:r>
+        <w:t>CortexLayer</w:t>
+      </w:r>
+      <w:proofErr w:type="spellEnd"/>
+      <w:r>
+        <w:t xml:space="preserve">, </w:t>
+      </w:r>
+      <w:proofErr w:type="spellStart"/>
+      <w:r>
+        <w:t>TemporalMemory</w:t>
+      </w:r>
+      <w:proofErr w:type="spellEnd"/>
+      <w:r>
+        <w:t xml:space="preserve">, and related classes from the </w:t>
+      </w:r>
+      <w:proofErr w:type="spellStart"/>
+      <w:r>
+        <w:t>NeoCortexApi</w:t>
+      </w:r>
+      <w:proofErr w:type="spellEnd"/>
+      <w:r>
+        <w:t xml:space="preserve"> namespace, along with the KNeighborsClassifier class from </w:t>
+      </w:r>
+      <w:proofErr w:type="spellStart"/>
+      <w:r>
+        <w:t>NeoCortexApi.Classifiers</w:t>
+      </w:r>
+      <w:proofErr w:type="spellEnd"/>
+      <w:r>
+        <w:t xml:space="preserve"> for the KNN.</w:t>
+      </w:r>
+    </w:p>
+    <w:p>
+      <w:pPr>
+        <w:jc w:val="both"/>
+      </w:pPr>
+    </w:p>
+    <w:p>
+      <w:pPr>
+        <w:jc w:val="both"/>
+      </w:pPr>
+      <w:r>
+        <w:t>The process initiates by configuring HTM parameters and setting up the encoder (</w:t>
+      </w:r>
+      <w:proofErr w:type="spellStart"/>
+      <w:r>
+        <w:t>ScalarEncoder</w:t>
+      </w:r>
+      <w:proofErr w:type="spellEnd"/>
+      <w:r>
+        <w:t xml:space="preserve">) to transform scalar values into sparse distributed representations (SDRs). The experiment execution comprises several key steps: the Run </w:t>
       </w:r>
       <w:r>
         <w:lastRenderedPageBreak/>
-        <w:t>initializing HTM components (SpatialPooler, TemporalMemory), and the KNN classifier. It progresses by initially training the Spatial Pooler (SP) without the Temporal Memory (TM) until stability is achieved, followed by training both SP and TM with given sequences to learn patterns.</w:t>
+        <w:t>method commences the sequence learning experiment, initializing HTM components (</w:t>
+      </w:r>
+      <w:proofErr w:type="spellStart"/>
+      <w:r>
+        <w:t>SpatialPooler</w:t>
+      </w:r>
+      <w:proofErr w:type="spellEnd"/>
+      <w:r>
+        <w:t xml:space="preserve">, </w:t>
+      </w:r>
+      <w:proofErr w:type="spellStart"/>
+      <w:r>
+        <w:t>TemporalMemory</w:t>
+      </w:r>
+      <w:proofErr w:type="spellEnd"/>
+      <w:r>
+        <w:t>), and the KNN classifier. It progresses by initially training the Spatial Pooler (SP) without the Temporal Memory (TM) until stability is achieved, followed by training both SP and TM with given sequences to learn patterns.</w:t>
       </w:r>
     </w:p>
     <w:p>
@@ -4808,7 +5431,15 @@
         <w:jc w:val="both"/>
       </w:pPr>
       <w:r>
-        <w:t>The utilization of the K Nearest Neighbors (KNN) model within the NeoCortexApi library has proven to be instrumental in facilitating sequence learning and prediction. The model's consistent attainment of an impressive 85.71% accuracy rate across various integer input data sequences attests to its robustness and reliability. Furthermore, in the realm of image classification, the model showcases commendable proficiency, achieving a notable 66% accuracy in processing pixel sequences. This substantiates its competence in complex sequence analysis and underscores its potential in diverse data domains.</w:t>
+        <w:t xml:space="preserve">The utilization of the K Nearest Neighbors (KNN) model within the </w:t>
+      </w:r>
+      <w:proofErr w:type="spellStart"/>
+      <w:r>
+        <w:t>NeoCortexApi</w:t>
+      </w:r>
+      <w:proofErr w:type="spellEnd"/>
+      <w:r>
+        <w:t xml:space="preserve"> library has proven to be instrumental in facilitating sequence learning and prediction. The model's consistent attainment of an impressive 85.71% accuracy rate across various integer input data sequences attests to its robustness and reliability. Furthermore, in the realm of image classification, the model showcases commendable proficiency, achieving a notable 66% accuracy in processing pixel sequences. This substantiates its competence in complex sequence analysis and underscores its potential in diverse data domains.</w:t>
       </w:r>
     </w:p>
     <w:p>
@@ -4834,7 +5465,10 @@
         <w:jc w:val="both"/>
       </w:pPr>
       <w:r>
-        <w:t>This experiment underscores the imperative of addressing nuanced special conditions that may arise during model development, emphasizing the continuous pursuit of a more dependable and adaptable model. The findings not only reinforce the model's potential but also shed light on the persistent need for ongoing improvements to bolster its performance across diverse data sets, affirming the iterative nature of model development and the quest for enhanced accuracy and adaptability.</w:t>
+        <w:t xml:space="preserve">This experiment underscores the imperative of addressing nuanced special conditions that may arise during model development, emphasizing the continuous pursuit of a more dependable and adaptable model. The findings not only reinforce the model's potential but also shed light on the persistent need for ongoing improvements to bolster its performance across diverse data sets, affirming the iterative </w:t>
+      </w:r>
+      <w:r>
+        <w:t>nature of model development and the quest for enhanced accuracy and adaptability.</w:t>
       </w:r>
     </w:p>
     <w:p>
@@ -4989,20 +5623,36 @@
         <w:jc w:val="both"/>
       </w:pPr>
       <w:r>
-        <w:t>The unit test cases rigorously scrutinize the K-nearest neighbors (KNN) classifier functionalities integrated within the NeoCortexApi library. Covering a spectrum of scenarios, these tests meticulously assess the classifier's behavior across diverse conditions. The test suite encompasses pivotal functionalities, scrutinizing the correctness of predicted input values, the classifier's response to unclassified sequences, and the precise initialization of classifier parameters. It meticulously evaluates the classifier's capability to accurately return the anticipated number of predictions, handle empty scenarios seamlessly, and effectively manage sequences with varying numbers of predicted values.</w:t>
-      </w:r>
-    </w:p>
-    <w:p>
-      <w:pPr>
-        <w:jc w:val="both"/>
-      </w:pPr>
-    </w:p>
-    <w:p>
-      <w:pPr>
-        <w:jc w:val="both"/>
-      </w:pPr>
-      <w:r>
-        <w:t>Furthermore, the test suite intricately examines specific cases, delving into the classifier's behavior when dealing with the unclassified index within or outside the classified sequence. It also rigorously evaluates the classifier's proficiency in handling negative values. These comprehensive test cases serve as a robust validation mechanism, affirming the KNN classifier's reliability, accuracy, and resilience in both learning from and predicting sequences within the NeoCortexApi framework.</w:t>
+        <w:t xml:space="preserve">The unit test cases rigorously scrutinize the K-nearest neighbors (KNN) classifier functionalities integrated within the </w:t>
+      </w:r>
+      <w:proofErr w:type="spellStart"/>
+      <w:r>
+        <w:t>NeoCortexApi</w:t>
+      </w:r>
+      <w:proofErr w:type="spellEnd"/>
+      <w:r>
+        <w:t xml:space="preserve"> library. Covering a spectrum of scenarios, these tests meticulously assess the classifier's behavior across diverse conditions. The test suite encompasses pivotal functionalities, scrutinizing the correctness of predicted input values, the classifier's response to unclassified sequences, and the precise initialization of classifier parameters. It meticulously evaluates the classifier's capability to accurately return the anticipated number of predictions, handle empty scenarios seamlessly, and effectively manage sequences with varying numbers of predicted values.</w:t>
+      </w:r>
+    </w:p>
+    <w:p>
+      <w:pPr>
+        <w:jc w:val="both"/>
+      </w:pPr>
+    </w:p>
+    <w:p>
+      <w:pPr>
+        <w:jc w:val="both"/>
+      </w:pPr>
+      <w:r>
+        <w:t xml:space="preserve">Furthermore, the test suite intricately examines specific cases, delving into the classifier's behavior when dealing with the unclassified index within or outside the classified sequence. It also rigorously evaluates the classifier's proficiency in handling negative values. These comprehensive test cases serve as a robust validation mechanism, affirming the KNN classifier's reliability, accuracy, and resilience in both learning from and predicting sequences within the </w:t>
+      </w:r>
+      <w:proofErr w:type="spellStart"/>
+      <w:r>
+        <w:t>NeoCortexApi</w:t>
+      </w:r>
+      <w:proofErr w:type="spellEnd"/>
+      <w:r>
+        <w:t xml:space="preserve"> framework.</w:t>
       </w:r>
     </w:p>
     <w:p>
@@ -5374,7 +6024,15 @@
         <w:jc w:val="both"/>
       </w:pPr>
       <w:r>
-        <w:t>Our journey embarked with the creation of a versatile K-nearest neighbors (KNN) prototype, laying the groundwork for an optimized model that surpassed initial expectations. Leveraging the synergy between the Neocortex API and our refined KNN model, we seamlessly integrated and harnessed the combined power of cosine similarity and SoftMax functions. This fusion facilitated the proficient categorization of output sequences, effectively distinguishing matches and mismatches against input sequences.</w:t>
+        <w:t xml:space="preserve">Our journey embarked with the creation of a versatile K-nearest neighbors (KNN) prototype, laying the groundwork for an optimized model that surpassed initial expectations. Leveraging the synergy between the Neocortex API and our refined KNN model, we seamlessly integrated and harnessed the combined power of cosine similarity and SoftMax functions. This fusion facilitated the proficient categorization of output sequences, effectively distinguishing </w:t>
+      </w:r>
+      <w:proofErr w:type="gramStart"/>
+      <w:r>
+        <w:t>matches</w:t>
+      </w:r>
+      <w:proofErr w:type="gramEnd"/>
+      <w:r>
+        <w:t xml:space="preserve"> and mismatches against input sequences.</w:t>
       </w:r>
     </w:p>
     <w:p>
@@ -5744,7 +6402,21 @@
         <w:rPr>
           <w:lang w:val="it-IT"/>
         </w:rPr>
-        <w:t>, Oct 24, 2019</w:t>
+        <w:t xml:space="preserve">, </w:t>
+      </w:r>
+      <w:proofErr w:type="spellStart"/>
+      <w:r>
+        <w:rPr>
+          <w:lang w:val="it-IT"/>
+        </w:rPr>
+        <w:t>Oct</w:t>
+      </w:r>
+      <w:proofErr w:type="spellEnd"/>
+      <w:r>
+        <w:rPr>
+          <w:lang w:val="it-IT"/>
+        </w:rPr>
+        <w:t xml:space="preserve"> 24, 2019</w:t>
       </w:r>
     </w:p>
     <w:p>
@@ -5787,6 +6459,9 @@
     <w:p>
       <w:pPr>
         <w:jc w:val="both"/>
+        <w:rPr>
+          <w:lang w:val="en-GB"/>
+        </w:rPr>
       </w:pPr>
       <w:r>
         <w:rPr>
@@ -5836,6 +6511,42 @@
         </w:rPr>
         <w:t>12 May 2023</w:t>
       </w:r>
+    </w:p>
+    <w:p>
+      <w:pPr>
+        <w:jc w:val="both"/>
+        <w:rPr>
+          <w:lang w:val="en-GB"/>
+        </w:rPr>
+      </w:pPr>
+    </w:p>
+    <w:p>
+      <w:pPr>
+        <w:jc w:val="both"/>
+        <w:rPr>
+          <w:lang w:val="en-GB"/>
+        </w:rPr>
+      </w:pPr>
+      <w:r>
+        <w:rPr>
+          <w:lang w:val="en-GB"/>
+        </w:rPr>
+        <w:t xml:space="preserve">[11] </w:t>
+      </w:r>
+      <w:hyperlink r:id="rId26" w:history="1">
+        <w:r>
+          <w:rPr>
+            <w:rStyle w:val="Hyperlink"/>
+            <w:lang w:val="en-GB"/>
+          </w:rPr>
+          <w:t>https://github.com/IndranilSaha09/neocortexapi/blob/master/source/NeoCortexApi/Classifiers/KnnClassifier.cs</w:t>
+        </w:r>
+      </w:hyperlink>
+    </w:p>
+    <w:p>
+      <w:pPr>
+        <w:jc w:val="both"/>
+      </w:pPr>
     </w:p>
     <w:sectPr>
       <w:type w:val="continuous"/>

</xml_diff>

<commit_message>
updates images in document
</commit_message>
<xml_diff>
--- a/source/MySEProject/Implement and investigate KNN - rookie_developer.docx
+++ b/source/MySEProject/Implement and investigate KNN - rookie_developer.docx
@@ -6218,14 +6218,11 @@
         <w:jc w:val="both"/>
       </w:pPr>
       <w:r>
-        <w:rPr>
-          <w:noProof/>
-        </w:rPr>
         <w:drawing>
-          <wp:inline distT="0" distB="0" distL="0" distR="0" wp14:anchorId="784C79B7" wp14:editId="422CFF88">
+          <wp:inline distT="0" distB="0" distL="0" distR="0" wp14:anchorId="19635B14" wp14:editId="5C1F9256">
             <wp:extent cx="3089910" cy="1931035"/>
             <wp:effectExtent l="0" t="0" r="0" b="0"/>
-            <wp:docPr id="2007861464" name="Picture 5" descr="A screenshot of a computer"/>
+            <wp:docPr id="547291315" name="Picture 1" descr="A screenshot of a computer&#10;&#10;Description automatically generated"/>
             <wp:cNvGraphicFramePr>
               <a:graphicFrameLocks xmlns:a="http://schemas.openxmlformats.org/drawingml/2006/main" noChangeAspect="1"/>
             </wp:cNvGraphicFramePr>
@@ -6233,25 +6230,16 @@
               <a:graphicData uri="http://schemas.openxmlformats.org/drawingml/2006/picture">
                 <pic:pic xmlns:pic="http://schemas.openxmlformats.org/drawingml/2006/picture">
                   <pic:nvPicPr>
-                    <pic:cNvPr id="2007861464" name="Picture 5" descr="A screenshot of a computer"/>
-                    <pic:cNvPicPr>
-                      <a:picLocks noChangeAspect="1" noChangeArrowheads="1"/>
-                    </pic:cNvPicPr>
+                    <pic:cNvPr id="547291315" name="Picture 1" descr="A screenshot of a computer&#10;&#10;Description automatically generated"/>
+                    <pic:cNvPicPr/>
                   </pic:nvPicPr>
                   <pic:blipFill>
-                    <a:blip r:embed="rId21" cstate="print">
-                      <a:extLst>
-                        <a:ext uri="{28A0092B-C50C-407E-A947-70E740481C1C}">
-                          <a14:useLocalDpi xmlns:a14="http://schemas.microsoft.com/office/drawing/2010/main" val="0"/>
-                        </a:ext>
-                      </a:extLst>
-                    </a:blip>
-                    <a:srcRect/>
+                    <a:blip r:embed="rId21"/>
                     <a:stretch>
                       <a:fillRect/>
                     </a:stretch>
                   </pic:blipFill>
-                  <pic:spPr bwMode="auto">
+                  <pic:spPr>
                     <a:xfrm>
                       <a:off x="0" y="0"/>
                       <a:ext cx="3089910" cy="1931035"/>
@@ -6259,10 +6247,6 @@
                     <a:prstGeom prst="rect">
                       <a:avLst/>
                     </a:prstGeom>
-                    <a:noFill/>
-                    <a:ln>
-                      <a:noFill/>
-                    </a:ln>
                   </pic:spPr>
                 </pic:pic>
               </a:graphicData>
@@ -6331,14 +6315,11 @@
     <w:p/>
     <w:p>
       <w:r>
-        <w:rPr>
-          <w:noProof/>
-        </w:rPr>
         <w:drawing>
-          <wp:inline distT="0" distB="0" distL="0" distR="0" wp14:anchorId="5EFE2B2F" wp14:editId="643E3967">
-            <wp:extent cx="3089910" cy="1931670"/>
+          <wp:inline distT="0" distB="0" distL="0" distR="0" wp14:anchorId="04EDB29E" wp14:editId="347E14CC">
+            <wp:extent cx="3089910" cy="1924050"/>
             <wp:effectExtent l="0" t="0" r="0" b="0"/>
-            <wp:docPr id="2055899207" name="Picture 6" descr="A screenshot of a computer&#10;&#10;Description automatically generated"/>
+            <wp:docPr id="71447915" name="Picture 1" descr="A screenshot of a computer&#10;&#10;Description automatically generated"/>
             <wp:cNvGraphicFramePr>
               <a:graphicFrameLocks xmlns:a="http://schemas.openxmlformats.org/drawingml/2006/main" noChangeAspect="1"/>
             </wp:cNvGraphicFramePr>
@@ -6346,36 +6327,23 @@
               <a:graphicData uri="http://schemas.openxmlformats.org/drawingml/2006/picture">
                 <pic:pic xmlns:pic="http://schemas.openxmlformats.org/drawingml/2006/picture">
                   <pic:nvPicPr>
-                    <pic:cNvPr id="2055899207" name="Picture 6" descr="A screenshot of a computer&#10;&#10;Description automatically generated"/>
-                    <pic:cNvPicPr>
-                      <a:picLocks noChangeAspect="1" noChangeArrowheads="1"/>
-                    </pic:cNvPicPr>
+                    <pic:cNvPr id="71447915" name="Picture 1" descr="A screenshot of a computer&#10;&#10;Description automatically generated"/>
+                    <pic:cNvPicPr/>
                   </pic:nvPicPr>
                   <pic:blipFill>
-                    <a:blip r:embed="rId22" cstate="print">
-                      <a:extLst>
-                        <a:ext uri="{28A0092B-C50C-407E-A947-70E740481C1C}">
-                          <a14:useLocalDpi xmlns:a14="http://schemas.microsoft.com/office/drawing/2010/main" val="0"/>
-                        </a:ext>
-                      </a:extLst>
-                    </a:blip>
-                    <a:srcRect/>
+                    <a:blip r:embed="rId22"/>
                     <a:stretch>
                       <a:fillRect/>
                     </a:stretch>
                   </pic:blipFill>
-                  <pic:spPr bwMode="auto">
+                  <pic:spPr>
                     <a:xfrm>
                       <a:off x="0" y="0"/>
-                      <a:ext cx="3089910" cy="1931670"/>
+                      <a:ext cx="3089910" cy="1924050"/>
                     </a:xfrm>
                     <a:prstGeom prst="rect">
                       <a:avLst/>
                     </a:prstGeom>
-                    <a:noFill/>
-                    <a:ln>
-                      <a:noFill/>
-                    </a:ln>
                   </pic:spPr>
                 </pic:pic>
               </a:graphicData>
@@ -6487,14 +6455,11 @@
         <w:jc w:val="both"/>
       </w:pPr>
       <w:r>
-        <w:rPr>
-          <w:noProof/>
-        </w:rPr>
         <w:drawing>
-          <wp:inline distT="0" distB="0" distL="0" distR="0" wp14:anchorId="6AD5ED09" wp14:editId="27F45A70">
-            <wp:extent cx="3089910" cy="1931670"/>
+          <wp:inline distT="0" distB="0" distL="0" distR="0" wp14:anchorId="2D57057A" wp14:editId="76082452">
+            <wp:extent cx="3089910" cy="1931035"/>
             <wp:effectExtent l="0" t="0" r="0" b="0"/>
-            <wp:docPr id="925900590" name="Picture 7" descr="A screenshot of a computer&#10;&#10;Description automatically generated"/>
+            <wp:docPr id="1230137829" name="Picture 1" descr="A screenshot of a computer&#10;&#10;Description automatically generated"/>
             <wp:cNvGraphicFramePr>
               <a:graphicFrameLocks xmlns:a="http://schemas.openxmlformats.org/drawingml/2006/main" noChangeAspect="1"/>
             </wp:cNvGraphicFramePr>
@@ -6502,36 +6467,23 @@
               <a:graphicData uri="http://schemas.openxmlformats.org/drawingml/2006/picture">
                 <pic:pic xmlns:pic="http://schemas.openxmlformats.org/drawingml/2006/picture">
                   <pic:nvPicPr>
-                    <pic:cNvPr id="925900590" name="Picture 7" descr="A screenshot of a computer&#10;&#10;Description automatically generated"/>
-                    <pic:cNvPicPr>
-                      <a:picLocks noChangeAspect="1" noChangeArrowheads="1"/>
-                    </pic:cNvPicPr>
+                    <pic:cNvPr id="1230137829" name="Picture 1" descr="A screenshot of a computer&#10;&#10;Description automatically generated"/>
+                    <pic:cNvPicPr/>
                   </pic:nvPicPr>
                   <pic:blipFill>
-                    <a:blip r:embed="rId23" cstate="print">
-                      <a:extLst>
-                        <a:ext uri="{28A0092B-C50C-407E-A947-70E740481C1C}">
-                          <a14:useLocalDpi xmlns:a14="http://schemas.microsoft.com/office/drawing/2010/main" val="0"/>
-                        </a:ext>
-                      </a:extLst>
-                    </a:blip>
-                    <a:srcRect/>
+                    <a:blip r:embed="rId23"/>
                     <a:stretch>
                       <a:fillRect/>
                     </a:stretch>
                   </pic:blipFill>
-                  <pic:spPr bwMode="auto">
+                  <pic:spPr>
                     <a:xfrm>
                       <a:off x="0" y="0"/>
-                      <a:ext cx="3089910" cy="1931670"/>
+                      <a:ext cx="3089910" cy="1931035"/>
                     </a:xfrm>
                     <a:prstGeom prst="rect">
                       <a:avLst/>
                     </a:prstGeom>
-                    <a:noFill/>
-                    <a:ln>
-                      <a:noFill/>
-                    </a:ln>
                   </pic:spPr>
                 </pic:pic>
               </a:graphicData>

</xml_diff>